<commit_message>
Tinh nang tao, nhan tin nhom, cac tinh nang nhom, thay doi avatar nguoi dung o cai dat, Cap nhat sua loi nhan tin
</commit_message>
<xml_diff>
--- a/Tổ chức mã nguồn.docx
+++ b/Tổ chức mã nguồn.docx
@@ -8,12 +8,14 @@
         <w:rPr>
           <w:b/>
           <w:color w:val="FF0000"/>
+          <w:lang w:val="vi-VN"/>
         </w:rPr>
       </w:pPr>
       <w:r>
         <w:rPr>
           <w:b/>
           <w:color w:val="FF0000"/>
+          <w:lang w:val="vi-VN"/>
         </w:rPr>
         <w:t>Controllers</w:t>
       </w:r>
@@ -29,12 +31,14 @@
         <w:rPr>
           <w:b/>
           <w:color w:val="0070C0"/>
+          <w:lang w:val="vi-VN"/>
         </w:rPr>
       </w:pPr>
       <w:r>
         <w:rPr>
           <w:b/>
           <w:color w:val="0070C0"/>
+          <w:lang w:val="vi-VN"/>
         </w:rPr>
         <w:t>LoginControll.cs</w:t>
       </w:r>
@@ -47,8 +51,14 @@
           <w:numId w:val="12"/>
         </w:numPr>
         <w:spacing w:after="0"/>
-      </w:pPr>
-      <w:r>
+        <w:rPr>
+          <w:lang w:val="vi-VN"/>
+        </w:rPr>
+      </w:pPr>
+      <w:r>
+        <w:rPr>
+          <w:lang w:val="vi-VN"/>
+        </w:rPr>
         <w:t>LoginControl : Constructor khởi tạo AuthService với client lấy từ FirebaseClientFactory.</w:t>
       </w:r>
     </w:p>
@@ -60,8 +70,14 @@
           <w:numId w:val="12"/>
         </w:numPr>
         <w:spacing w:after="0"/>
-      </w:pPr>
-      <w:r>
+        <w:rPr>
+          <w:lang w:val="vi-VN"/>
+        </w:rPr>
+      </w:pPr>
+      <w:r>
+        <w:rPr>
+          <w:lang w:val="vi-VN"/>
+        </w:rPr>
         <w:t>DangNhapAsync : Hàm xử lý logic đăng nhập.</w:t>
       </w:r>
     </w:p>
@@ -76,12 +92,14 @@
         <w:rPr>
           <w:b/>
           <w:color w:val="0070C0"/>
+          <w:lang w:val="vi-VN"/>
         </w:rPr>
       </w:pPr>
       <w:r>
         <w:rPr>
           <w:b/>
           <w:color w:val="0070C0"/>
+          <w:lang w:val="vi-VN"/>
         </w:rPr>
         <w:t>RegisterControll.cs</w:t>
       </w:r>
@@ -94,11 +112,20 @@
           <w:numId w:val="14"/>
         </w:numPr>
         <w:spacing w:after="0"/>
-      </w:pPr>
-      <w:r>
+        <w:rPr>
+          <w:lang w:val="vi-VN"/>
+        </w:rPr>
+      </w:pPr>
+      <w:r>
+        <w:rPr>
+          <w:lang w:val="vi-VN"/>
+        </w:rPr>
         <w:t>DangKyAsync</w:t>
       </w:r>
       <w:r>
+        <w:rPr>
+          <w:lang w:val="vi-VN"/>
+        </w:rPr>
         <w:t xml:space="preserve"> : Hàm xử lý logic đăng ký.</w:t>
       </w:r>
     </w:p>
@@ -113,12 +140,14 @@
         <w:rPr>
           <w:b/>
           <w:color w:val="0070C0"/>
+          <w:lang w:val="vi-VN"/>
         </w:rPr>
       </w:pPr>
       <w:r>
         <w:rPr>
           <w:b/>
           <w:color w:val="0070C0"/>
+          <w:lang w:val="vi-VN"/>
         </w:rPr>
         <w:t>ForgotPasswordController.cs</w:t>
       </w:r>
@@ -131,8 +160,14 @@
           <w:numId w:val="15"/>
         </w:numPr>
         <w:spacing w:after="0"/>
-      </w:pPr>
-      <w:r>
+        <w:rPr>
+          <w:lang w:val="vi-VN"/>
+        </w:rPr>
+      </w:pPr>
+      <w:r>
+        <w:rPr>
+          <w:lang w:val="vi-VN"/>
+        </w:rPr>
         <w:t>TaoVaLuuOtpAsync : Tạo và luu mã OTP mới.</w:t>
       </w:r>
     </w:p>
@@ -144,8 +179,14 @@
           <w:numId w:val="15"/>
         </w:numPr>
         <w:spacing w:after="0"/>
-      </w:pPr>
-      <w:r>
+        <w:rPr>
+          <w:lang w:val="vi-VN"/>
+        </w:rPr>
+      </w:pPr>
+      <w:r>
+        <w:rPr>
+          <w:lang w:val="vi-VN"/>
+        </w:rPr>
         <w:t>KiemTraOtpHopLeAsync : Kiểm tra mã Otp hợp lệ.</w:t>
       </w:r>
     </w:p>
@@ -157,10 +198,18 @@
           <w:numId w:val="15"/>
         </w:numPr>
         <w:spacing w:after="0"/>
-      </w:pPr>
-      <w:r>
+        <w:rPr>
+          <w:lang w:val="vi-VN"/>
+        </w:rPr>
+      </w:pPr>
+      <w:r>
+        <w:rPr>
+          <w:lang w:val="vi-VN"/>
+        </w:rPr>
         <w:t>GuiEmailOtp : Gửi mã OTP qua email.</w:t>
       </w:r>
+      <w:bookmarkStart w:id="0" w:name="_GoBack"/>
+      <w:bookmarkEnd w:id="0"/>
     </w:p>
     <w:p>
       <w:pPr>
@@ -173,12 +222,14 @@
         <w:rPr>
           <w:b/>
           <w:color w:val="0070C0"/>
+          <w:lang w:val="vi-VN"/>
         </w:rPr>
       </w:pPr>
       <w:r>
         <w:rPr>
           <w:b/>
           <w:color w:val="0070C0"/>
+          <w:lang w:val="vi-VN"/>
         </w:rPr>
         <w:t>ChangePasswordController.cs</w:t>
       </w:r>
@@ -191,8 +242,14 @@
           <w:numId w:val="26"/>
         </w:numPr>
         <w:spacing w:after="0"/>
-      </w:pPr>
-      <w:r>
+        <w:rPr>
+          <w:lang w:val="vi-VN"/>
+        </w:rPr>
+      </w:pPr>
+      <w:r>
+        <w:rPr>
+          <w:lang w:val="vi-VN"/>
+        </w:rPr>
         <w:t>DoiMatKhauAsync : Đổi mật khẩu cho tài khoản.</w:t>
       </w:r>
     </w:p>
@@ -207,12 +264,14 @@
         <w:rPr>
           <w:b/>
           <w:color w:val="0070C0"/>
+          <w:lang w:val="vi-VN"/>
         </w:rPr>
       </w:pPr>
       <w:r>
         <w:rPr>
           <w:b/>
           <w:color w:val="0070C0"/>
+          <w:lang w:val="vi-VN"/>
         </w:rPr>
         <w:t>TrangChuController.cs</w:t>
       </w:r>
@@ -225,8 +284,14 @@
           <w:numId w:val="28"/>
         </w:numPr>
         <w:spacing w:after="0"/>
-      </w:pPr>
-      <w:r>
+        <w:rPr>
+          <w:lang w:val="vi-VN"/>
+        </w:rPr>
+      </w:pPr>
+      <w:r>
+        <w:rPr>
+          <w:lang w:val="vi-VN"/>
+        </w:rPr>
         <w:t>GetUserAsync : Lấy thông tin người dùng (lấy từ AuthService)</w:t>
       </w:r>
     </w:p>
@@ -238,11 +303,20 @@
           <w:numId w:val="28"/>
         </w:numPr>
         <w:spacing w:after="0"/>
-      </w:pPr>
-      <w:r>
+        <w:rPr>
+          <w:lang w:val="vi-VN"/>
+        </w:rPr>
+      </w:pPr>
+      <w:r>
+        <w:rPr>
+          <w:lang w:val="vi-VN"/>
+        </w:rPr>
         <w:t>CapNhatTrangThaiAsync : Cập nhật trạng thái online/offline (lấy từ AuthService)</w:t>
       </w:r>
       <w:r>
+        <w:rPr>
+          <w:lang w:val="vi-VN"/>
+        </w:rPr>
         <w:t>.</w:t>
       </w:r>
     </w:p>
@@ -257,12 +331,14 @@
         <w:rPr>
           <w:b/>
           <w:color w:val="0070C0"/>
+          <w:lang w:val="vi-VN"/>
         </w:rPr>
       </w:pPr>
       <w:r>
         <w:rPr>
           <w:b/>
           <w:color w:val="0070C0"/>
+          <w:lang w:val="vi-VN"/>
         </w:rPr>
         <w:t>NhanTinController.cs</w:t>
       </w:r>
@@ -275,8 +351,14 @@
           <w:numId w:val="41"/>
         </w:numPr>
         <w:spacing w:after="0"/>
-      </w:pPr>
-      <w:r>
+        <w:rPr>
+          <w:lang w:val="vi-VN"/>
+        </w:rPr>
+      </w:pPr>
+      <w:r>
+        <w:rPr>
+          <w:lang w:val="vi-VN"/>
+        </w:rPr>
         <w:t>NhanTinController : Khởi tạo controller.</w:t>
       </w:r>
     </w:p>
@@ -288,8 +370,14 @@
           <w:numId w:val="41"/>
         </w:numPr>
         <w:spacing w:after="0"/>
-      </w:pPr>
-      <w:r>
+        <w:rPr>
+          <w:lang w:val="vi-VN"/>
+        </w:rPr>
+      </w:pPr>
+      <w:r>
+        <w:rPr>
+          <w:lang w:val="vi-VN"/>
+        </w:rPr>
         <w:t>TxtNhapTin_KeyDown : Xử lý Enter trong ô nhập.</w:t>
       </w:r>
     </w:p>
@@ -301,8 +389,14 @@
           <w:numId w:val="41"/>
         </w:numPr>
         <w:spacing w:after="0"/>
-      </w:pPr>
-      <w:r>
+        <w:rPr>
+          <w:lang w:val="vi-VN"/>
+        </w:rPr>
+      </w:pPr>
+      <w:r>
+        <w:rPr>
+          <w:lang w:val="vi-VN"/>
+        </w:rPr>
         <w:t>InitAsync : Gọi khi form load.</w:t>
       </w:r>
     </w:p>
@@ -314,8 +408,14 @@
           <w:numId w:val="41"/>
         </w:numPr>
         <w:spacing w:after="0"/>
-      </w:pPr>
-      <w:r>
+        <w:rPr>
+          <w:lang w:val="vi-VN"/>
+        </w:rPr>
+      </w:pPr>
+      <w:r>
+        <w:rPr>
+          <w:lang w:val="vi-VN"/>
+        </w:rPr>
         <w:t>TaiDanhSachNguoiDungAsync : Tải danh sách người dùng và tạo nút tương ứng.</w:t>
       </w:r>
     </w:p>
@@ -327,8 +427,14 @@
           <w:numId w:val="41"/>
         </w:numPr>
         <w:spacing w:after="0"/>
-      </w:pPr>
-      <w:r>
+        <w:rPr>
+          <w:lang w:val="vi-VN"/>
+        </w:rPr>
+      </w:pPr>
+      <w:r>
+        <w:rPr>
+          <w:lang w:val="vi-VN"/>
+        </w:rPr>
         <w:t>TaoNutUser : Tạo nút người dùng với menu chuột phải.</w:t>
       </w:r>
     </w:p>
@@ -340,8 +446,14 @@
           <w:numId w:val="41"/>
         </w:numPr>
         <w:spacing w:after="0"/>
-      </w:pPr>
-      <w:r>
+        <w:rPr>
+          <w:lang w:val="vi-VN"/>
+        </w:rPr>
+      </w:pPr>
+      <w:r>
+        <w:rPr>
+          <w:lang w:val="vi-VN"/>
+        </w:rPr>
         <w:t>TaiDanhSachNhomAsync : Tải danh sách nhóm.</w:t>
       </w:r>
     </w:p>
@@ -353,8 +465,14 @@
           <w:numId w:val="41"/>
         </w:numPr>
         <w:spacing w:after="0"/>
-      </w:pPr>
-      <w:r>
+        <w:rPr>
+          <w:lang w:val="vi-VN"/>
+        </w:rPr>
+      </w:pPr>
+      <w:r>
+        <w:rPr>
+          <w:lang w:val="vi-VN"/>
+        </w:rPr>
         <w:t>MoChat1_1Async : Mở chat 1-1.</w:t>
       </w:r>
     </w:p>
@@ -366,8 +484,14 @@
           <w:numId w:val="41"/>
         </w:numPr>
         <w:spacing w:after="0"/>
-      </w:pPr>
-      <w:r>
+        <w:rPr>
+          <w:lang w:val="vi-VN"/>
+        </w:rPr>
+      </w:pPr>
+      <w:r>
+        <w:rPr>
+          <w:lang w:val="vi-VN"/>
+        </w:rPr>
         <w:t>MoChatNhomAsync : Mở chat nhóm.</w:t>
       </w:r>
     </w:p>
@@ -379,8 +503,14 @@
           <w:numId w:val="41"/>
         </w:numPr>
         <w:spacing w:after="0"/>
-      </w:pPr>
-      <w:r>
+        <w:rPr>
+          <w:lang w:val="vi-VN"/>
+        </w:rPr>
+      </w:pPr>
+      <w:r>
+        <w:rPr>
+          <w:lang w:val="vi-VN"/>
+        </w:rPr>
         <w:t>GuiTinNhanHienTaiAsync: Gửi tin nhắn hiện tại.</w:t>
       </w:r>
     </w:p>
@@ -392,8 +522,14 @@
           <w:numId w:val="41"/>
         </w:numPr>
         <w:spacing w:after="0"/>
-      </w:pPr>
-      <w:r>
+        <w:rPr>
+          <w:lang w:val="vi-VN"/>
+        </w:rPr>
+      </w:pPr>
+      <w:r>
+        <w:rPr>
+          <w:lang w:val="vi-VN"/>
+        </w:rPr>
         <w:t xml:space="preserve">SetOffLineAsync : </w:t>
       </w:r>
     </w:p>
@@ -405,8 +541,14 @@
           <w:numId w:val="41"/>
         </w:numPr>
         <w:spacing w:after="0"/>
-      </w:pPr>
-      <w:r>
+        <w:rPr>
+          <w:lang w:val="vi-VN"/>
+        </w:rPr>
+      </w:pPr>
+      <w:r>
+        <w:rPr>
+          <w:lang w:val="vi-VN"/>
+        </w:rPr>
         <w:t>Dispose : Giải phóng tài nguyên.</w:t>
       </w:r>
     </w:p>
@@ -418,8 +560,14 @@
           <w:numId w:val="41"/>
         </w:numPr>
         <w:spacing w:after="0"/>
-      </w:pPr>
-      <w:r>
+        <w:rPr>
+          <w:lang w:val="vi-VN"/>
+        </w:rPr>
+      </w:pPr>
+      <w:r>
+        <w:rPr>
+          <w:lang w:val="vi-VN"/>
+        </w:rPr>
         <w:t>CreateBubbleForCurrentContext : Tạo bong bóng chat.</w:t>
       </w:r>
     </w:p>
@@ -429,12 +577,14 @@
         <w:rPr>
           <w:b/>
           <w:color w:val="FF0000"/>
+          <w:lang w:val="vi-VN"/>
         </w:rPr>
       </w:pPr>
       <w:r>
         <w:rPr>
           <w:b/>
           <w:color w:val="FF0000"/>
+          <w:lang w:val="vi-VN"/>
         </w:rPr>
         <w:t>Forms</w:t>
       </w:r>
@@ -450,12 +600,14 @@
         <w:rPr>
           <w:b/>
           <w:color w:val="0070C0"/>
+          <w:lang w:val="vi-VN"/>
         </w:rPr>
       </w:pPr>
       <w:r>
         <w:rPr>
           <w:b/>
           <w:color w:val="0070C0"/>
+          <w:lang w:val="vi-VN"/>
         </w:rPr>
         <w:t>DangNhap.cs</w:t>
       </w:r>
@@ -468,8 +620,14 @@
           <w:numId w:val="16"/>
         </w:numPr>
         <w:spacing w:after="0"/>
-      </w:pPr>
-      <w:r>
+        <w:rPr>
+          <w:lang w:val="vi-VN"/>
+        </w:rPr>
+      </w:pPr>
+      <w:r>
+        <w:rPr>
+          <w:lang w:val="vi-VN"/>
+        </w:rPr>
         <w:t>DangNhap_FormClosed : Đóng toàn bộ ứng dụng khi form đăng nhập bị tắt.</w:t>
       </w:r>
     </w:p>
@@ -481,8 +639,14 @@
           <w:numId w:val="16"/>
         </w:numPr>
         <w:spacing w:after="0"/>
-      </w:pPr>
-      <w:r>
+        <w:rPr>
+          <w:lang w:val="vi-VN"/>
+        </w:rPr>
+      </w:pPr>
+      <w:r>
+        <w:rPr>
+          <w:lang w:val="vi-VN"/>
+        </w:rPr>
         <w:t>btnDangKy_Click : Mở form đăng ký.</w:t>
       </w:r>
     </w:p>
@@ -494,8 +658,14 @@
           <w:numId w:val="16"/>
         </w:numPr>
         <w:spacing w:after="0"/>
-      </w:pPr>
-      <w:r>
+        <w:rPr>
+          <w:lang w:val="vi-VN"/>
+        </w:rPr>
+      </w:pPr>
+      <w:r>
+        <w:rPr>
+          <w:lang w:val="vi-VN"/>
+        </w:rPr>
         <w:t>lnkQuenMatKhau_LinkClicked : Mở form quên mật khẩu.</w:t>
       </w:r>
     </w:p>
@@ -507,8 +677,14 @@
           <w:numId w:val="16"/>
         </w:numPr>
         <w:spacing w:after="0"/>
-      </w:pPr>
-      <w:r>
+        <w:rPr>
+          <w:lang w:val="vi-VN"/>
+        </w:rPr>
+      </w:pPr>
+      <w:r>
+        <w:rPr>
+          <w:lang w:val="vi-VN"/>
+        </w:rPr>
         <w:t>btnDangNhap_Click : Nút đăng nhập.</w:t>
       </w:r>
     </w:p>
@@ -520,8 +696,14 @@
           <w:numId w:val="16"/>
         </w:numPr>
         <w:spacing w:after="0"/>
-      </w:pPr>
-      <w:r>
+        <w:rPr>
+          <w:lang w:val="vi-VN"/>
+        </w:rPr>
+      </w:pPr>
+      <w:r>
+        <w:rPr>
+          <w:lang w:val="vi-VN"/>
+        </w:rPr>
         <w:t>txtMatKhau_IconRightClick : Sự kiện click vào con mắt để ẩn/hiện mật khẩu.</w:t>
       </w:r>
     </w:p>
@@ -536,12 +718,14 @@
         <w:rPr>
           <w:b/>
           <w:color w:val="0070C0"/>
+          <w:lang w:val="vi-VN"/>
         </w:rPr>
       </w:pPr>
       <w:r>
         <w:rPr>
           <w:b/>
           <w:color w:val="0070C0"/>
+          <w:lang w:val="vi-VN"/>
         </w:rPr>
         <w:t>DangKy.cs</w:t>
       </w:r>
@@ -556,11 +740,13 @@
         <w:spacing w:after="0"/>
         <w:rPr>
           <w:color w:val="000000" w:themeColor="text1"/>
+          <w:lang w:val="vi-VN"/>
         </w:rPr>
       </w:pPr>
       <w:r>
         <w:rPr>
           <w:color w:val="000000" w:themeColor="text1"/>
+          <w:lang w:val="vi-VN"/>
         </w:rPr>
         <w:t>DangKy_Load : Liên kết sự kiện ẩn hiện mật khẩu (không cần để ý).</w:t>
       </w:r>
@@ -575,11 +761,13 @@
         <w:spacing w:after="0"/>
         <w:rPr>
           <w:color w:val="000000" w:themeColor="text1"/>
+          <w:lang w:val="vi-VN"/>
         </w:rPr>
       </w:pPr>
       <w:r>
         <w:rPr>
           <w:color w:val="000000" w:themeColor="text1"/>
+          <w:lang w:val="vi-VN"/>
         </w:rPr>
         <w:t>btnQuayLaiDangNhap_Click : Nút “Quay lại đăng nhập”.</w:t>
       </w:r>
@@ -594,11 +782,13 @@
         <w:spacing w:after="0"/>
         <w:rPr>
           <w:color w:val="000000" w:themeColor="text1"/>
+          <w:lang w:val="vi-VN"/>
         </w:rPr>
       </w:pPr>
       <w:r>
         <w:rPr>
           <w:color w:val="000000" w:themeColor="text1"/>
+          <w:lang w:val="vi-VN"/>
         </w:rPr>
         <w:t>btnDangKy_Click : Nút đăng ký.</w:t>
       </w:r>
@@ -613,11 +803,13 @@
         <w:spacing w:after="0"/>
         <w:rPr>
           <w:color w:val="000000" w:themeColor="text1"/>
+          <w:lang w:val="vi-VN"/>
         </w:rPr>
       </w:pPr>
       <w:r>
         <w:rPr>
           <w:color w:val="000000" w:themeColor="text1"/>
+          <w:lang w:val="vi-VN"/>
         </w:rPr>
         <w:t>txtMatKhau_IconRightClick : Sự kiện click vào icon “mắt” để ẩn/hiện mật khẩu.</w:t>
       </w:r>
@@ -633,12 +825,14 @@
         <w:rPr>
           <w:b/>
           <w:color w:val="0070C0"/>
+          <w:lang w:val="vi-VN"/>
         </w:rPr>
       </w:pPr>
       <w:r>
         <w:rPr>
           <w:b/>
           <w:color w:val="0070C0"/>
+          <w:lang w:val="vi-VN"/>
         </w:rPr>
         <w:t>DoiMatKhau.cs</w:t>
       </w:r>
@@ -653,11 +847,13 @@
         <w:spacing w:after="0"/>
         <w:rPr>
           <w:color w:val="000000" w:themeColor="text1"/>
+          <w:lang w:val="vi-VN"/>
         </w:rPr>
       </w:pPr>
       <w:r>
         <w:rPr>
           <w:color w:val="000000" w:themeColor="text1"/>
+          <w:lang w:val="vi-VN"/>
         </w:rPr>
         <w:t>btnDoiMatKhau_Click : đổi mật khẩu.</w:t>
       </w:r>
@@ -673,12 +869,14 @@
         <w:rPr>
           <w:b/>
           <w:color w:val="0070C0"/>
+          <w:lang w:val="vi-VN"/>
         </w:rPr>
       </w:pPr>
       <w:r>
         <w:rPr>
           <w:b/>
           <w:color w:val="0070C0"/>
+          <w:lang w:val="vi-VN"/>
         </w:rPr>
         <w:t>NhanTin.cs</w:t>
       </w:r>
@@ -694,12 +892,14 @@
         <w:rPr>
           <w:b/>
           <w:color w:val="0070C0"/>
+          <w:lang w:val="vi-VN"/>
         </w:rPr>
       </w:pPr>
       <w:r>
         <w:rPr>
           <w:b/>
           <w:color w:val="0070C0"/>
+          <w:lang w:val="vi-VN"/>
         </w:rPr>
         <w:t>QuenMatKhau.cs</w:t>
       </w:r>
@@ -714,11 +914,13 @@
         <w:spacing w:after="0"/>
         <w:rPr>
           <w:color w:val="000000" w:themeColor="text1"/>
+          <w:lang w:val="vi-VN"/>
         </w:rPr>
       </w:pPr>
       <w:r>
         <w:rPr>
           <w:color w:val="000000" w:themeColor="text1"/>
+          <w:lang w:val="vi-VN"/>
         </w:rPr>
         <w:lastRenderedPageBreak/>
         <w:t>QuenMatKhau_Load :</w:t>
@@ -734,11 +936,13 @@
         <w:spacing w:after="0"/>
         <w:rPr>
           <w:color w:val="000000" w:themeColor="text1"/>
+          <w:lang w:val="vi-VN"/>
         </w:rPr>
       </w:pPr>
       <w:r>
         <w:rPr>
           <w:color w:val="000000" w:themeColor="text1"/>
+          <w:lang w:val="vi-VN"/>
         </w:rPr>
         <w:t>btnGuiMaXacNhan_Click : Xử lý gửi mã OTP đến email.</w:t>
       </w:r>
@@ -753,11 +957,13 @@
         <w:spacing w:after="0"/>
         <w:rPr>
           <w:color w:val="000000" w:themeColor="text1"/>
+          <w:lang w:val="vi-VN"/>
         </w:rPr>
       </w:pPr>
       <w:r>
         <w:rPr>
           <w:color w:val="000000" w:themeColor="text1"/>
+          <w:lang w:val="vi-VN"/>
         </w:rPr>
         <w:t>btnXacNhan_Click : Xử lý xác nhận OTP và mở form đổi mật khẩu.</w:t>
       </w:r>
@@ -772,11 +978,13 @@
         <w:spacing w:after="0"/>
         <w:rPr>
           <w:color w:val="000000" w:themeColor="text1"/>
+          <w:lang w:val="vi-VN"/>
         </w:rPr>
       </w:pPr>
       <w:r>
         <w:rPr>
           <w:color w:val="000000" w:themeColor="text1"/>
+          <w:lang w:val="vi-VN"/>
         </w:rPr>
         <w:t>DoiTrangThaiNut : Thay đổi trạng thái nút (enable/disable).</w:t>
       </w:r>
@@ -791,11 +999,13 @@
         <w:spacing w:after="0"/>
         <w:rPr>
           <w:color w:val="000000" w:themeColor="text1"/>
+          <w:lang w:val="vi-VN"/>
         </w:rPr>
       </w:pPr>
       <w:r>
         <w:rPr>
           <w:color w:val="000000" w:themeColor="text1"/>
+          <w:lang w:val="vi-VN"/>
         </w:rPr>
         <w:t>MoFormDoiMatKhau : Mở form đổi mật khẩu, nếu đã mở thì focus.</w:t>
       </w:r>
@@ -810,11 +1020,13 @@
         <w:spacing w:after="0"/>
         <w:rPr>
           <w:color w:val="000000" w:themeColor="text1"/>
+          <w:lang w:val="vi-VN"/>
         </w:rPr>
       </w:pPr>
       <w:r>
         <w:rPr>
           <w:color w:val="000000" w:themeColor="text1"/>
+          <w:lang w:val="vi-VN"/>
         </w:rPr>
         <w:t>btnQuayLaiDangNhap_Click : Quay về form đăng nhập.</w:t>
       </w:r>
@@ -830,12 +1042,14 @@
         <w:rPr>
           <w:b/>
           <w:color w:val="0070C0"/>
+          <w:lang w:val="vi-VN"/>
         </w:rPr>
       </w:pPr>
       <w:r>
         <w:rPr>
           <w:b/>
           <w:color w:val="0070C0"/>
+          <w:lang w:val="vi-VN"/>
         </w:rPr>
         <w:t>TrangChu.cs</w:t>
       </w:r>
@@ -850,19 +1064,36 @@
         <w:spacing w:after="0"/>
         <w:rPr>
           <w:color w:val="000000" w:themeColor="text1"/>
+          <w:lang w:val="vi-VN"/>
         </w:rPr>
       </w:pPr>
       <w:r>
         <w:rPr>
           <w:color w:val="000000" w:themeColor="text1"/>
-        </w:rPr>
-        <w:t>TaoLabelChaoMung :</w:t>
-      </w:r>
-      <w:r>
+          <w:lang w:val="vi-VN"/>
+        </w:rPr>
+        <w:t>TaoLabelChaoMung : Tạo label chào mừng và thêm vào container header.</w:t>
+      </w:r>
+    </w:p>
+    <w:p>
+      <w:pPr>
+        <w:pStyle w:val="ListParagraph"/>
+        <w:numPr>
+          <w:ilvl w:val="0"/>
+          <w:numId w:val="29"/>
+        </w:numPr>
+        <w:spacing w:after="0"/>
         <w:rPr>
           <w:color w:val="000000" w:themeColor="text1"/>
-        </w:rPr>
-        <w:t xml:space="preserve"> Tạo label chào mừng và thêm vào container header.</w:t>
+          <w:lang w:val="vi-VN"/>
+        </w:rPr>
+      </w:pPr>
+      <w:r>
+        <w:rPr>
+          <w:color w:val="000000" w:themeColor="text1"/>
+          <w:lang w:val="vi-VN"/>
+        </w:rPr>
+        <w:t>LayHeaderContainer :</w:t>
       </w:r>
     </w:p>
     <w:p>
@@ -875,13 +1106,15 @@
         <w:spacing w:after="0"/>
         <w:rPr>
           <w:color w:val="000000" w:themeColor="text1"/>
+          <w:lang w:val="vi-VN"/>
         </w:rPr>
       </w:pPr>
       <w:r>
         <w:rPr>
           <w:color w:val="000000" w:themeColor="text1"/>
-        </w:rPr>
-        <w:t>LayHeaderContainer :</w:t>
+          <w:lang w:val="vi-VN"/>
+        </w:rPr>
+        <w:t>DatNoiDungChaoMung : Cập nhật nội dung chào mừng thro tên hiển thị.</w:t>
       </w:r>
     </w:p>
     <w:p>
@@ -894,13 +1127,15 @@
         <w:spacing w:after="0"/>
         <w:rPr>
           <w:color w:val="000000" w:themeColor="text1"/>
+          <w:lang w:val="vi-VN"/>
         </w:rPr>
       </w:pPr>
       <w:r>
         <w:rPr>
           <w:color w:val="000000" w:themeColor="text1"/>
-        </w:rPr>
-        <w:t>DatNoiDungChaoMung : Cập nhật nội dung chào mừng thro tên hiển thị.</w:t>
+          <w:lang w:val="vi-VN"/>
+        </w:rPr>
+        <w:t>CanhGiuaChaoMung : Căn giữa label chào mừng trong container</w:t>
       </w:r>
     </w:p>
     <w:p>
@@ -913,13 +1148,15 @@
         <w:spacing w:after="0"/>
         <w:rPr>
           <w:color w:val="000000" w:themeColor="text1"/>
+          <w:lang w:val="vi-VN"/>
         </w:rPr>
       </w:pPr>
       <w:r>
         <w:rPr>
           <w:color w:val="000000" w:themeColor="text1"/>
-        </w:rPr>
-        <w:t>CanhGiuaChaoMung : Căn giữa label chào mừng trong container</w:t>
+          <w:lang w:val="vi-VN"/>
+        </w:rPr>
+        <w:t xml:space="preserve">TrangChu_Load : </w:t>
       </w:r>
     </w:p>
     <w:p>
@@ -932,13 +1169,15 @@
         <w:spacing w:after="0"/>
         <w:rPr>
           <w:color w:val="000000" w:themeColor="text1"/>
+          <w:lang w:val="vi-VN"/>
         </w:rPr>
       </w:pPr>
       <w:r>
         <w:rPr>
           <w:color w:val="000000" w:themeColor="text1"/>
-        </w:rPr>
-        <w:t xml:space="preserve">TrangChu_Load : </w:t>
+          <w:lang w:val="vi-VN"/>
+        </w:rPr>
+        <w:t>pnlNhanTin_Click: Mở form nhắn tin</w:t>
       </w:r>
     </w:p>
     <w:p>
@@ -951,13 +1190,15 @@
         <w:spacing w:after="0"/>
         <w:rPr>
           <w:color w:val="000000" w:themeColor="text1"/>
+          <w:lang w:val="vi-VN"/>
         </w:rPr>
       </w:pPr>
       <w:r>
         <w:rPr>
           <w:color w:val="000000" w:themeColor="text1"/>
-        </w:rPr>
-        <w:t>pnlNhanTin_Click: Mở form nhắn tin</w:t>
+          <w:lang w:val="vi-VN"/>
+        </w:rPr>
+        <w:t>ToggleNhanTinTarget : Bật hoặc tắt các target liên quan đến nhắn tin và cursor chờ.</w:t>
       </w:r>
     </w:p>
     <w:p>
@@ -970,13 +1211,15 @@
         <w:spacing w:after="0"/>
         <w:rPr>
           <w:color w:val="000000" w:themeColor="text1"/>
+          <w:lang w:val="vi-VN"/>
         </w:rPr>
       </w:pPr>
       <w:r>
         <w:rPr>
           <w:color w:val="000000" w:themeColor="text1"/>
-        </w:rPr>
-        <w:t>ToggleNhanTinTarget : Bật hoặc tắt các target liên quan đến nhắn tin và cursor chờ.</w:t>
+          <w:lang w:val="vi-VN"/>
+        </w:rPr>
+        <w:t>picDangXuat_Click : Thoát form trang chủ, mở lại form đăng nhập.</w:t>
       </w:r>
     </w:p>
     <w:p>
@@ -989,30 +1232,13 @@
         <w:spacing w:after="0"/>
         <w:rPr>
           <w:color w:val="000000" w:themeColor="text1"/>
+          <w:lang w:val="vi-VN"/>
         </w:rPr>
       </w:pPr>
       <w:r>
         <w:rPr>
           <w:color w:val="000000" w:themeColor="text1"/>
-        </w:rPr>
-        <w:t>picDangXuat_Click : Thoát form trang chủ, mở lại form đăng nhập.</w:t>
-      </w:r>
-    </w:p>
-    <w:p>
-      <w:pPr>
-        <w:pStyle w:val="ListParagraph"/>
-        <w:numPr>
-          <w:ilvl w:val="0"/>
-          <w:numId w:val="29"/>
-        </w:numPr>
-        <w:spacing w:after="0"/>
-        <w:rPr>
-          <w:color w:val="000000" w:themeColor="text1"/>
-        </w:rPr>
-      </w:pPr>
-      <w:r>
-        <w:rPr>
-          <w:color w:val="000000" w:themeColor="text1"/>
+          <w:lang w:val="vi-VN"/>
         </w:rPr>
         <w:t>OnFormClosed : Xử lý khi form đóng.</w:t>
       </w:r>
@@ -1023,12 +1249,14 @@
         <w:rPr>
           <w:b/>
           <w:color w:val="FF0000"/>
+          <w:lang w:val="vi-VN"/>
         </w:rPr>
       </w:pPr>
       <w:r>
         <w:rPr>
           <w:b/>
           <w:color w:val="FF0000"/>
+          <w:lang w:val="vi-VN"/>
         </w:rPr>
         <w:t>Helpers</w:t>
       </w:r>
@@ -1041,8 +1269,14 @@
           <w:numId w:val="17"/>
         </w:numPr>
         <w:spacing w:after="0"/>
-      </w:pPr>
-      <w:r>
+        <w:rPr>
+          <w:lang w:val="vi-VN"/>
+        </w:rPr>
+      </w:pPr>
+      <w:r>
+        <w:rPr>
+          <w:lang w:val="vi-VN"/>
+        </w:rPr>
         <w:t>Ui</w:t>
       </w:r>
     </w:p>
@@ -1057,12 +1291,14 @@
         <w:rPr>
           <w:b/>
           <w:color w:val="0070C0"/>
+          <w:lang w:val="vi-VN"/>
         </w:rPr>
       </w:pPr>
       <w:r>
         <w:rPr>
           <w:b/>
           <w:color w:val="0070C0"/>
+          <w:lang w:val="vi-VN"/>
         </w:rPr>
         <w:t xml:space="preserve">ControlExtensions.cs </w:t>
       </w:r>
@@ -1079,50 +1315,44 @@
           <w:rStyle w:val="Strong"/>
           <w:b w:val="0"/>
           <w:bCs w:val="0"/>
+          <w:lang w:val="vi-VN"/>
         </w:rPr>
       </w:pPr>
       <w:r>
         <w:rPr>
           <w:rStyle w:val="Strong"/>
           <w:b w:val="0"/>
-        </w:rPr>
-        <w:t xml:space="preserve">EnableDoubleBuffer : </w:t>
+          <w:lang w:val="vi-VN"/>
+        </w:rPr>
+        <w:t>EnableDoubleBuffer : bật chế độ double buffering cho một Panel</w:t>
+      </w:r>
+      <w:r>
+        <w:rPr>
+          <w:b/>
+          <w:lang w:val="vi-VN"/>
+        </w:rPr>
+        <w:t xml:space="preserve"> </w:t>
+      </w:r>
+      <w:r>
+        <w:rPr>
+          <w:lang w:val="vi-VN"/>
+        </w:rPr>
+        <w:t>trong WinForms, nhằm</w:t>
+      </w:r>
+      <w:r>
+        <w:rPr>
+          <w:b/>
+          <w:lang w:val="vi-VN"/>
+        </w:rPr>
+        <w:t xml:space="preserve"> </w:t>
       </w:r>
       <w:r>
         <w:rPr>
           <w:rStyle w:val="Strong"/>
           <w:b w:val="0"/>
-        </w:rPr>
-        <w:t>bật chế độ double buffering cho một Panel</w:t>
-      </w:r>
-      <w:r>
-        <w:rPr>
-          <w:b/>
-        </w:rPr>
-        <w:t xml:space="preserve"> </w:t>
-      </w:r>
-      <w:r>
-        <w:t>trong WinForms, nhằm</w:t>
-      </w:r>
-      <w:r>
-        <w:rPr>
-          <w:b/>
-        </w:rPr>
-        <w:t xml:space="preserve"> </w:t>
-      </w:r>
-      <w:r>
-        <w:rPr>
-          <w:rStyle w:val="Strong"/>
-          <w:b w:val="0"/>
-        </w:rPr>
-        <w:t>giảm hiện tượng nhấp nháy (flicker) khi vẽ lại giao diện</w:t>
-      </w:r>
-      <w:r>
-        <w:rPr>
-          <w:rStyle w:val="Strong"/>
-          <w:b w:val="0"/>
-        </w:rPr>
-        <w:t>.</w:t>
+          <w:lang w:val="vi-VN"/>
+        </w:rPr>
+        <w:t>giảm hiện tượng nhấp nháy (flicker) khi vẽ lại giao diện.</w:t>
       </w:r>
     </w:p>
     <w:p>
@@ -1136,12 +1366,14 @@
         <w:rPr>
           <w:b/>
           <w:color w:val="0070C0"/>
+          <w:lang w:val="vi-VN"/>
         </w:rPr>
       </w:pPr>
       <w:r>
         <w:rPr>
           <w:b/>
           <w:color w:val="0070C0"/>
+          <w:lang w:val="vi-VN"/>
         </w:rPr>
         <w:t>FocusExtensions.cs</w:t>
       </w:r>
@@ -1154,28 +1386,42 @@
           <w:numId w:val="31"/>
         </w:numPr>
         <w:spacing w:after="0"/>
-      </w:pPr>
-      <w:r>
+        <w:rPr>
+          <w:lang w:val="vi-VN"/>
+        </w:rPr>
+      </w:pPr>
+      <w:r>
+        <w:rPr>
+          <w:lang w:val="vi-VN"/>
+        </w:rPr>
         <w:t xml:space="preserve">Refocus : đặt lại focus cho một </w:t>
       </w:r>
       <w:r>
         <w:rPr>
           <w:rStyle w:val="HTMLCode"/>
           <w:rFonts w:eastAsiaTheme="minorHAnsi"/>
+          <w:lang w:val="vi-VN"/>
         </w:rPr>
         <w:t>TextBox</w:t>
       </w:r>
       <w:r>
+        <w:rPr>
+          <w:lang w:val="vi-VN"/>
+        </w:rPr>
         <w:t xml:space="preserve"> hoặc </w:t>
       </w:r>
       <w:r>
         <w:rPr>
           <w:rStyle w:val="HTMLCode"/>
           <w:rFonts w:eastAsiaTheme="minorHAnsi"/>
+          <w:lang w:val="vi-VN"/>
         </w:rPr>
         <w:t>RichTextBox</w:t>
       </w:r>
       <w:r>
+        <w:rPr>
+          <w:lang w:val="vi-VN"/>
+        </w:rPr>
         <w:t xml:space="preserve"> và di chuyển con trỏ về cuối text</w:t>
       </w:r>
     </w:p>
@@ -1189,12 +1435,14 @@
         <w:spacing w:after="0"/>
         <w:rPr>
           <w:b/>
+          <w:lang w:val="vi-VN"/>
         </w:rPr>
       </w:pPr>
       <w:r>
         <w:rPr>
           <w:b/>
           <w:color w:val="0070C0"/>
+          <w:lang w:val="vi-VN"/>
         </w:rPr>
         <w:t>ChatBubbleFactory.cs</w:t>
       </w:r>
@@ -1202,12 +1450,14 @@
         <w:rPr>
           <w:b/>
           <w:color w:val="0070C0"/>
+          <w:lang w:val="vi-VN"/>
         </w:rPr>
         <w:t xml:space="preserve"> </w:t>
       </w:r>
       <w:r>
         <w:rPr>
           <w:color w:val="000000" w:themeColor="text1"/>
+          <w:lang w:val="vi-VN"/>
         </w:rPr>
         <w:t>: Tạo bong bóng chat (bubble) từ tin nhắn.</w:t>
       </w:r>
@@ -1220,8 +1470,14 @@
           <w:numId w:val="32"/>
         </w:numPr>
         <w:spacing w:after="0"/>
-      </w:pPr>
-      <w:r>
+        <w:rPr>
+          <w:lang w:val="vi-VN"/>
+        </w:rPr>
+      </w:pPr>
+      <w:r>
+        <w:rPr>
+          <w:lang w:val="vi-VN"/>
+        </w:rPr>
         <w:t>CreateRow : Tạo 1 dòng chat (Panel) chứ bong bóng tin nhắn.</w:t>
       </w:r>
     </w:p>
@@ -1233,8 +1489,14 @@
           <w:numId w:val="32"/>
         </w:numPr>
         <w:spacing w:after="0"/>
-      </w:pPr>
-      <w:r>
+        <w:rPr>
+          <w:lang w:val="vi-VN"/>
+        </w:rPr>
+      </w:pPr>
+      <w:r>
+        <w:rPr>
+          <w:lang w:val="vi-VN"/>
+        </w:rPr>
         <w:t>AlignBubbleInRow : Căn trái hoặc phải cho bong bóng trong dòng chat.</w:t>
       </w:r>
     </w:p>
@@ -1246,21 +1508,29 @@
           <w:numId w:val="18"/>
         </w:numPr>
         <w:spacing w:after="0"/>
+        <w:rPr>
+          <w:lang w:val="vi-VN"/>
+        </w:rPr>
       </w:pPr>
       <w:r>
         <w:rPr>
           <w:b/>
           <w:color w:val="0070C0"/>
+          <w:lang w:val="vi-VN"/>
         </w:rPr>
         <w:t>MessageRenderQueue.cs</w:t>
       </w:r>
       <w:r>
         <w:rPr>
           <w:color w:val="0070C0"/>
+          <w:lang w:val="vi-VN"/>
         </w:rPr>
         <w:t xml:space="preserve"> </w:t>
       </w:r>
       <w:r>
+        <w:rPr>
+          <w:lang w:val="vi-VN"/>
+        </w:rPr>
         <w:t>: Hàng đợi vẽ tin nhắn theo lô (batch), tránh lag UI khi hiển thị nhiều tin.</w:t>
       </w:r>
     </w:p>
@@ -1273,8 +1543,14 @@
         </w:numPr>
         <w:spacing w:after="0"/>
         <w:ind w:left="2127"/>
-      </w:pPr>
-      <w:r>
+        <w:rPr>
+          <w:lang w:val="vi-VN"/>
+        </w:rPr>
+      </w:pPr>
+      <w:r>
+        <w:rPr>
+          <w:lang w:val="vi-VN"/>
+        </w:rPr>
         <w:t>MessageRenderBubble : Khởi tạo hàng đợi vẽ (render)</w:t>
       </w:r>
     </w:p>
@@ -1287,8 +1563,14 @@
         </w:numPr>
         <w:spacing w:after="0"/>
         <w:ind w:left="2127"/>
-      </w:pPr>
-      <w:r>
+        <w:rPr>
+          <w:lang w:val="vi-VN"/>
+        </w:rPr>
+      </w:pPr>
+      <w:r>
+        <w:rPr>
+          <w:lang w:val="vi-VN"/>
+        </w:rPr>
         <w:t>Enqueue : Thêm 1 tin nhắn vào hàng đợi</w:t>
       </w:r>
     </w:p>
@@ -1301,8 +1583,14 @@
         </w:numPr>
         <w:spacing w:after="0"/>
         <w:ind w:left="2127"/>
-      </w:pPr>
-      <w:r>
+        <w:rPr>
+          <w:lang w:val="vi-VN"/>
+        </w:rPr>
+      </w:pPr>
+      <w:r>
+        <w:rPr>
+          <w:lang w:val="vi-VN"/>
+        </w:rPr>
         <w:t>ClearQueue : Xoá toàn bộ tin nhắn trong hàng đợi.</w:t>
       </w:r>
     </w:p>
@@ -1315,8 +1603,14 @@
         </w:numPr>
         <w:spacing w:after="0"/>
         <w:ind w:left="2127"/>
-      </w:pPr>
-      <w:r>
+        <w:rPr>
+          <w:lang w:val="vi-VN"/>
+        </w:rPr>
+      </w:pPr>
+      <w:r>
+        <w:rPr>
+          <w:lang w:val="vi-VN"/>
+        </w:rPr>
         <w:t>Flush : Vẽ các tin trong hàng đợi ra panel.</w:t>
       </w:r>
     </w:p>
@@ -1329,8 +1623,14 @@
         </w:numPr>
         <w:spacing w:after="0"/>
         <w:ind w:left="2127"/>
-      </w:pPr>
-      <w:r>
+        <w:rPr>
+          <w:lang w:val="vi-VN"/>
+        </w:rPr>
+      </w:pPr>
+      <w:r>
+        <w:rPr>
+          <w:lang w:val="vi-VN"/>
+        </w:rPr>
         <w:t>Dispose : Giải phóng tài nguyên timer</w:t>
       </w:r>
     </w:p>
@@ -1345,12 +1645,14 @@
         <w:rPr>
           <w:b/>
           <w:color w:val="0070C0"/>
+          <w:lang w:val="vi-VN"/>
         </w:rPr>
       </w:pPr>
       <w:r>
         <w:rPr>
           <w:b/>
           <w:color w:val="0070C0"/>
+          <w:lang w:val="vi-VN"/>
         </w:rPr>
         <w:t>KeySanitizer.cs</w:t>
       </w:r>
@@ -1363,8 +1665,14 @@
           <w:numId w:val="8"/>
         </w:numPr>
         <w:spacing w:after="0"/>
-      </w:pPr>
-      <w:r>
+        <w:rPr>
+          <w:lang w:val="vi-VN"/>
+        </w:rPr>
+      </w:pPr>
+      <w:r>
+        <w:rPr>
+          <w:lang w:val="vi-VN"/>
+        </w:rPr>
         <w:t>SafeKey : Làm sạch chuỗi (biến ký tự đặc biệt thành “_”).</w:t>
       </w:r>
     </w:p>
@@ -1379,12 +1687,14 @@
         <w:rPr>
           <w:b/>
           <w:color w:val="0070C0"/>
+          <w:lang w:val="vi-VN"/>
         </w:rPr>
       </w:pPr>
       <w:r>
         <w:rPr>
           <w:b/>
           <w:color w:val="0070C0"/>
+          <w:lang w:val="vi-VN"/>
         </w:rPr>
         <w:t>TimeParser.cs</w:t>
       </w:r>
@@ -1397,11 +1707,20 @@
           <w:numId w:val="8"/>
         </w:numPr>
         <w:spacing w:after="0"/>
-      </w:pPr>
-      <w:r>
+        <w:rPr>
+          <w:lang w:val="vi-VN"/>
+        </w:rPr>
+      </w:pPr>
+      <w:r>
+        <w:rPr>
+          <w:lang w:val="vi-VN"/>
+        </w:rPr>
         <w:t xml:space="preserve">ToUtc : </w:t>
       </w:r>
       <w:r>
+        <w:rPr>
+          <w:lang w:val="vi-VN"/>
+        </w:rPr>
         <w:t>Chuyển một chuỗi thành dạng DateTime.</w:t>
       </w:r>
     </w:p>
@@ -1416,12 +1735,14 @@
         <w:rPr>
           <w:b/>
           <w:color w:val="0070C0"/>
+          <w:lang w:val="vi-VN"/>
         </w:rPr>
       </w:pPr>
       <w:r>
         <w:rPr>
           <w:b/>
           <w:color w:val="0070C0"/>
+          <w:lang w:val="vi-VN"/>
         </w:rPr>
         <w:t>ChatInputHandler.cs</w:t>
       </w:r>
@@ -1434,8 +1755,14 @@
           <w:numId w:val="8"/>
         </w:numPr>
         <w:spacing w:after="0"/>
-      </w:pPr>
-      <w:r>
+        <w:rPr>
+          <w:lang w:val="vi-VN"/>
+        </w:rPr>
+      </w:pPr>
+      <w:r>
+        <w:rPr>
+          <w:lang w:val="vi-VN"/>
+        </w:rPr>
         <w:t>HandleKeyDown : Enter thường: Gửi; Shift + Enter hoặc Ctrl + Enter: xuống dòng.</w:t>
       </w:r>
     </w:p>
@@ -1445,12 +1772,14 @@
         <w:rPr>
           <w:b/>
           <w:color w:val="FF0000"/>
+          <w:lang w:val="vi-VN"/>
         </w:rPr>
       </w:pPr>
       <w:r>
         <w:rPr>
           <w:b/>
           <w:color w:val="FF0000"/>
+          <w:lang w:val="vi-VN"/>
         </w:rPr>
         <w:t>Models</w:t>
       </w:r>
@@ -1463,8 +1792,14 @@
           <w:numId w:val="1"/>
         </w:numPr>
         <w:spacing w:after="0"/>
-      </w:pPr>
-      <w:r>
+        <w:rPr>
+          <w:lang w:val="vi-VN"/>
+        </w:rPr>
+      </w:pPr>
+      <w:r>
+        <w:rPr>
+          <w:lang w:val="vi-VN"/>
+        </w:rPr>
         <w:t>Users</w:t>
       </w:r>
     </w:p>
@@ -1479,12 +1814,14 @@
         <w:rPr>
           <w:b/>
           <w:color w:val="0070C0"/>
+          <w:lang w:val="vi-VN"/>
         </w:rPr>
       </w:pPr>
       <w:r>
         <w:rPr>
           <w:b/>
           <w:color w:val="0070C0"/>
+          <w:lang w:val="vi-VN"/>
         </w:rPr>
         <w:t>User.cs</w:t>
       </w:r>
@@ -1498,11 +1835,20 @@
         </w:numPr>
         <w:spacing w:after="0"/>
         <w:ind w:left="2127"/>
-      </w:pPr>
-      <w:r>
+        <w:rPr>
+          <w:lang w:val="vi-VN"/>
+        </w:rPr>
+      </w:pPr>
+      <w:r>
+        <w:rPr>
+          <w:lang w:val="vi-VN"/>
+        </w:rPr>
         <w:t>Lớp User : Lưu TaiKhoan, MatKhau, Email, Ten, NgaySinh, GioiTinh</w:t>
       </w:r>
       <w:r>
+        <w:rPr>
+          <w:lang w:val="vi-VN"/>
+        </w:rPr>
         <w:t>.</w:t>
       </w:r>
     </w:p>
@@ -1514,8 +1860,14 @@
           <w:numId w:val="7"/>
         </w:numPr>
         <w:spacing w:after="0"/>
-      </w:pPr>
-      <w:r>
+        <w:rPr>
+          <w:lang w:val="vi-VN"/>
+        </w:rPr>
+      </w:pPr>
+      <w:r>
+        <w:rPr>
+          <w:lang w:val="vi-VN"/>
+        </w:rPr>
         <w:lastRenderedPageBreak/>
         <w:t>Otp</w:t>
       </w:r>
@@ -1531,12 +1883,14 @@
         <w:rPr>
           <w:b/>
           <w:color w:val="0070C0"/>
+          <w:lang w:val="vi-VN"/>
         </w:rPr>
       </w:pPr>
       <w:r>
         <w:rPr>
           <w:b/>
           <w:color w:val="0070C0"/>
+          <w:lang w:val="vi-VN"/>
         </w:rPr>
         <w:t>ThongTinMaFirebase.cs</w:t>
       </w:r>
@@ -1549,8 +1903,14 @@
           <w:numId w:val="10"/>
         </w:numPr>
         <w:spacing w:after="0"/>
-      </w:pPr>
-      <w:r>
+        <w:rPr>
+          <w:lang w:val="vi-VN"/>
+        </w:rPr>
+      </w:pPr>
+      <w:r>
+        <w:rPr>
+          <w:lang w:val="vi-VN"/>
+        </w:rPr>
         <w:t>Lớp ThongTinMaFirebase : Lưu Ma, HetHanLuc.</w:t>
       </w:r>
     </w:p>
@@ -1562,8 +1922,14 @@
           <w:numId w:val="7"/>
         </w:numPr>
         <w:spacing w:after="0"/>
-      </w:pPr>
-      <w:r>
+        <w:rPr>
+          <w:lang w:val="vi-VN"/>
+        </w:rPr>
+      </w:pPr>
+      <w:r>
+        <w:rPr>
+          <w:lang w:val="vi-VN"/>
+        </w:rPr>
         <w:t>Chat</w:t>
       </w:r>
     </w:p>
@@ -1578,12 +1944,14 @@
         <w:rPr>
           <w:b/>
           <w:color w:val="0070C0"/>
+          <w:lang w:val="vi-VN"/>
         </w:rPr>
       </w:pPr>
       <w:r>
         <w:rPr>
           <w:b/>
           <w:color w:val="0070C0"/>
+          <w:lang w:val="vi-VN"/>
         </w:rPr>
         <w:t>Nhom.cs</w:t>
       </w:r>
@@ -1596,8 +1964,14 @@
           <w:numId w:val="20"/>
         </w:numPr>
         <w:spacing w:after="0"/>
-      </w:pPr>
-      <w:r>
+        <w:rPr>
+          <w:lang w:val="vi-VN"/>
+        </w:rPr>
+      </w:pPr>
+      <w:r>
+        <w:rPr>
+          <w:lang w:val="vi-VN"/>
+        </w:rPr>
         <w:t>Lớp Nhom : Lưu id, tenNhom, taoBoi, thanhVien.</w:t>
       </w:r>
     </w:p>
@@ -1612,12 +1986,14 @@
         <w:rPr>
           <w:b/>
           <w:color w:val="0070C0"/>
+          <w:lang w:val="vi-VN"/>
         </w:rPr>
       </w:pPr>
       <w:r>
         <w:rPr>
           <w:b/>
           <w:color w:val="0070C0"/>
+          <w:lang w:val="vi-VN"/>
         </w:rPr>
         <w:t>TinNhan.cs</w:t>
       </w:r>
@@ -1630,8 +2006,14 @@
           <w:numId w:val="21"/>
         </w:numPr>
         <w:spacing w:after="0"/>
-      </w:pPr>
-      <w:r>
+        <w:rPr>
+          <w:lang w:val="vi-VN"/>
+        </w:rPr>
+      </w:pPr>
+      <w:r>
+        <w:rPr>
+          <w:lang w:val="vi-VN"/>
+        </w:rPr>
         <w:t>Lớp TinNhan : Lưu id, guiBoi, nhanBoi, noiDung, thoiGian.</w:t>
       </w:r>
     </w:p>
@@ -1646,12 +2028,14 @@
         <w:rPr>
           <w:b/>
           <w:color w:val="0070C0"/>
+          <w:lang w:val="vi-VN"/>
         </w:rPr>
       </w:pPr>
       <w:r>
         <w:rPr>
           <w:b/>
           <w:color w:val="0070C0"/>
+          <w:lang w:val="vi-VN"/>
         </w:rPr>
         <w:t>UserListItem.cs</w:t>
       </w:r>
@@ -1664,8 +2048,14 @@
           <w:numId w:val="30"/>
         </w:numPr>
         <w:spacing w:after="0"/>
-      </w:pPr>
-      <w:r>
+        <w:rPr>
+          <w:lang w:val="vi-VN"/>
+        </w:rPr>
+      </w:pPr>
+      <w:r>
+        <w:rPr>
+          <w:lang w:val="vi-VN"/>
+        </w:rPr>
         <w:t>Lớp UserListItem : Lưu TenHienThi, LaBanBe, DaGuiLoiMoi, MoiKetBanChoMinh,Online (danh sách bạn bè).</w:t>
       </w:r>
     </w:p>
@@ -1675,12 +2065,14 @@
         <w:rPr>
           <w:b/>
           <w:color w:val="FF0000"/>
+          <w:lang w:val="vi-VN"/>
         </w:rPr>
       </w:pPr>
       <w:r>
         <w:rPr>
           <w:b/>
           <w:color w:val="FF0000"/>
+          <w:lang w:val="vi-VN"/>
         </w:rPr>
         <w:t>Services</w:t>
       </w:r>
@@ -1693,8 +2085,14 @@
           <w:numId w:val="1"/>
         </w:numPr>
         <w:spacing w:after="0"/>
-      </w:pPr>
-      <w:r>
+        <w:rPr>
+          <w:lang w:val="vi-VN"/>
+        </w:rPr>
+      </w:pPr>
+      <w:r>
+        <w:rPr>
+          <w:lang w:val="vi-VN"/>
+        </w:rPr>
         <w:t>Auth</w:t>
       </w:r>
     </w:p>
@@ -1709,12 +2107,14 @@
         <w:rPr>
           <w:b/>
           <w:color w:val="0070C0"/>
+          <w:lang w:val="vi-VN"/>
         </w:rPr>
       </w:pPr>
       <w:r>
         <w:rPr>
           <w:b/>
           <w:color w:val="0070C0"/>
+          <w:lang w:val="vi-VN"/>
         </w:rPr>
         <w:t>AuthService.cs</w:t>
       </w:r>
@@ -1727,18 +2127,28 @@
           <w:numId w:val="5"/>
         </w:numPr>
         <w:spacing w:after="0"/>
-      </w:pPr>
-      <w:r>
+        <w:rPr>
+          <w:lang w:val="vi-VN"/>
+        </w:rPr>
+      </w:pPr>
+      <w:r>
+        <w:rPr>
+          <w:lang w:val="vi-VN"/>
+        </w:rPr>
         <w:t xml:space="preserve">AuthService(IfirebaseClient) : Constructor (nếu ko truyền vào thì tự tạo bằng </w:t>
       </w:r>
       <w:r>
         <w:rPr>
           <w:b/>
           <w:color w:val="00B050"/>
+          <w:lang w:val="vi-VN"/>
         </w:rPr>
         <w:t>FirebaseClientFactory</w:t>
       </w:r>
       <w:r>
+        <w:rPr>
+          <w:lang w:val="vi-VN"/>
+        </w:rPr>
         <w:t>)</w:t>
       </w:r>
     </w:p>
@@ -1750,20 +2160,21 @@
           <w:numId w:val="5"/>
         </w:numPr>
         <w:spacing w:after="0"/>
-      </w:pPr>
-      <w:r>
-        <w:t>GetUserAsync</w:t>
-      </w:r>
-      <w:r>
-        <w:t>(string)</w:t>
-      </w:r>
-      <w:r>
-        <w:t xml:space="preserve"> : </w:t>
+        <w:rPr>
+          <w:lang w:val="vi-VN"/>
+        </w:rPr>
+      </w:pPr>
+      <w:r>
+        <w:rPr>
+          <w:lang w:val="vi-VN"/>
+        </w:rPr>
+        <w:t xml:space="preserve">GetUserAsync(string) : </w:t>
       </w:r>
       <w:r>
         <w:rPr>
           <w:rFonts w:cstheme="minorHAnsi"/>
           <w:highlight w:val="white"/>
+          <w:lang w:val="vi-VN"/>
         </w:rPr>
         <w:t>Lấy thông tin của một người dùng từ Firebase theo tài khoản (taiKhoan).</w:t>
       </w:r>
@@ -1776,22 +2187,28 @@
           <w:numId w:val="5"/>
         </w:numPr>
         <w:spacing w:after="0"/>
+        <w:rPr>
+          <w:lang w:val="vi-VN"/>
+        </w:rPr>
       </w:pPr>
       <w:r>
         <w:rPr>
           <w:rFonts w:cstheme="minorHAnsi"/>
+          <w:lang w:val="vi-VN"/>
         </w:rPr>
         <w:t>UsernameExistsAsync</w:t>
       </w:r>
       <w:r>
         <w:rPr>
           <w:rFonts w:cstheme="minorHAnsi"/>
+          <w:lang w:val="vi-VN"/>
         </w:rPr>
         <w:t>(string)</w:t>
       </w:r>
       <w:r>
         <w:rPr>
           <w:rFonts w:cstheme="minorHAnsi"/>
+          <w:lang w:val="vi-VN"/>
         </w:rPr>
         <w:t xml:space="preserve"> : Kiểm tra xem tên hiển thị (username) đã tồn tại chưa.</w:t>
       </w:r>
@@ -1804,34 +2221,42 @@
           <w:numId w:val="5"/>
         </w:numPr>
         <w:spacing w:after="0"/>
+        <w:rPr>
+          <w:lang w:val="vi-VN"/>
+        </w:rPr>
       </w:pPr>
       <w:r>
         <w:rPr>
           <w:rFonts w:cstheme="minorHAnsi"/>
+          <w:lang w:val="vi-VN"/>
         </w:rPr>
         <w:t>EmailExistAsync</w:t>
       </w:r>
       <w:r>
         <w:rPr>
           <w:rFonts w:cstheme="minorHAnsi"/>
+          <w:lang w:val="vi-VN"/>
         </w:rPr>
         <w:t>(string)</w:t>
       </w:r>
       <w:r>
         <w:rPr>
           <w:rFonts w:cstheme="minorHAnsi"/>
+          <w:lang w:val="vi-VN"/>
         </w:rPr>
         <w:t xml:space="preserve"> : Kiể</w:t>
       </w:r>
       <w:r>
         <w:rPr>
           <w:rFonts w:cstheme="minorHAnsi"/>
+          <w:lang w:val="vi-VN"/>
         </w:rPr>
         <w:t xml:space="preserve">m tra xem email đã được </w:t>
       </w:r>
       <w:r>
         <w:rPr>
           <w:rFonts w:cstheme="minorHAnsi"/>
+          <w:lang w:val="vi-VN"/>
         </w:rPr>
         <w:t>đăng ký chưa.</w:t>
       </w:r>
@@ -1844,34 +2269,42 @@
           <w:numId w:val="5"/>
         </w:numPr>
         <w:spacing w:after="0"/>
+        <w:rPr>
+          <w:lang w:val="vi-VN"/>
+        </w:rPr>
       </w:pPr>
       <w:r>
         <w:rPr>
           <w:rFonts w:cstheme="minorHAnsi"/>
+          <w:lang w:val="vi-VN"/>
         </w:rPr>
         <w:t>IsAccountEmailAsync</w:t>
       </w:r>
       <w:r>
         <w:rPr>
           <w:rFonts w:cstheme="minorHAnsi"/>
+          <w:lang w:val="vi-VN"/>
         </w:rPr>
         <w:t>(string, string)</w:t>
       </w:r>
       <w:r>
         <w:rPr>
           <w:rFonts w:cstheme="minorHAnsi"/>
+          <w:lang w:val="vi-VN"/>
         </w:rPr>
         <w:t xml:space="preserve"> : Kiểm tra tài khoả</w:t>
       </w:r>
       <w:r>
         <w:rPr>
           <w:rFonts w:cstheme="minorHAnsi"/>
+          <w:lang w:val="vi-VN"/>
         </w:rPr>
         <w:t>n có khớp email không</w:t>
       </w:r>
       <w:r>
         <w:rPr>
           <w:rFonts w:cstheme="minorHAnsi"/>
+          <w:lang w:val="vi-VN"/>
         </w:rPr>
         <w:t>.</w:t>
       </w:r>
@@ -1884,14 +2317,26 @@
           <w:numId w:val="5"/>
         </w:numPr>
         <w:spacing w:after="0"/>
-      </w:pPr>
-      <w:r>
+        <w:rPr>
+          <w:lang w:val="vi-VN"/>
+        </w:rPr>
+      </w:pPr>
+      <w:r>
+        <w:rPr>
+          <w:lang w:val="vi-VN"/>
+        </w:rPr>
         <w:t>RegisterAsync</w:t>
       </w:r>
       <w:r>
+        <w:rPr>
+          <w:lang w:val="vi-VN"/>
+        </w:rPr>
         <w:t>(User)</w:t>
       </w:r>
       <w:r>
+        <w:rPr>
+          <w:lang w:val="vi-VN"/>
+        </w:rPr>
         <w:t xml:space="preserve"> : Đăng ký một tài khoản mới.</w:t>
       </w:r>
     </w:p>
@@ -1903,14 +2348,26 @@
           <w:numId w:val="5"/>
         </w:numPr>
         <w:spacing w:after="0"/>
-      </w:pPr>
-      <w:r>
+        <w:rPr>
+          <w:lang w:val="vi-VN"/>
+        </w:rPr>
+      </w:pPr>
+      <w:r>
+        <w:rPr>
+          <w:lang w:val="vi-VN"/>
+        </w:rPr>
         <w:t>UpdatePasswordAsync</w:t>
       </w:r>
       <w:r>
+        <w:rPr>
+          <w:lang w:val="vi-VN"/>
+        </w:rPr>
         <w:t>(string, string)</w:t>
       </w:r>
       <w:r>
+        <w:rPr>
+          <w:lang w:val="vi-VN"/>
+        </w:rPr>
         <w:t xml:space="preserve"> : Đổi mật khẩu cho tài khoản.</w:t>
       </w:r>
     </w:p>
@@ -1922,20 +2379,38 @@
           <w:numId w:val="5"/>
         </w:numPr>
         <w:spacing w:after="0"/>
-      </w:pPr>
-      <w:r>
+        <w:rPr>
+          <w:lang w:val="vi-VN"/>
+        </w:rPr>
+      </w:pPr>
+      <w:r>
+        <w:rPr>
+          <w:lang w:val="vi-VN"/>
+        </w:rPr>
         <w:t>UpdateStatusAsync</w:t>
       </w:r>
       <w:r>
+        <w:rPr>
+          <w:lang w:val="vi-VN"/>
+        </w:rPr>
         <w:t>(string, string)</w:t>
       </w:r>
       <w:r>
+        <w:rPr>
+          <w:lang w:val="vi-VN"/>
+        </w:rPr>
         <w:t xml:space="preserve"> : Cập nhật trạng thái người dùng</w:t>
       </w:r>
       <w:r>
+        <w:rPr>
+          <w:lang w:val="vi-VN"/>
+        </w:rPr>
         <w:t xml:space="preserve"> (online, offline, typing…)</w:t>
       </w:r>
       <w:r>
+        <w:rPr>
+          <w:lang w:val="vi-VN"/>
+        </w:rPr>
         <w:t>.</w:t>
       </w:r>
     </w:p>
@@ -1950,12 +2425,14 @@
         <w:rPr>
           <w:b/>
           <w:color w:val="0070C0"/>
+          <w:lang w:val="vi-VN"/>
         </w:rPr>
       </w:pPr>
       <w:r>
         <w:rPr>
           <w:b/>
           <w:color w:val="0070C0"/>
+          <w:lang w:val="vi-VN"/>
         </w:rPr>
         <w:t>OtpService.cs</w:t>
       </w:r>
@@ -1968,8 +2445,14 @@
           <w:numId w:val="6"/>
         </w:numPr>
         <w:spacing w:after="0"/>
-      </w:pPr>
-      <w:r>
+        <w:rPr>
+          <w:lang w:val="vi-VN"/>
+        </w:rPr>
+      </w:pPr>
+      <w:r>
+        <w:rPr>
+          <w:lang w:val="vi-VN"/>
+        </w:rPr>
         <w:t>SaveOtpAsync : Lưu thông tin mã OTP của một tài khoản lên Firebase.</w:t>
       </w:r>
     </w:p>
@@ -1981,8 +2464,14 @@
           <w:numId w:val="6"/>
         </w:numPr>
         <w:spacing w:after="0"/>
-      </w:pPr>
-      <w:r>
+        <w:rPr>
+          <w:lang w:val="vi-VN"/>
+        </w:rPr>
+      </w:pPr>
+      <w:r>
+        <w:rPr>
+          <w:lang w:val="vi-VN"/>
+        </w:rPr>
         <w:t>GetOtpAsync : Lấy mã OTP và thời gian hết hạn của một tài khoản từ Firebase.</w:t>
       </w:r>
     </w:p>
@@ -1994,8 +2483,14 @@
           <w:numId w:val="6"/>
         </w:numPr>
         <w:spacing w:after="0"/>
-      </w:pPr>
-      <w:r>
+        <w:rPr>
+          <w:lang w:val="vi-VN"/>
+        </w:rPr>
+      </w:pPr>
+      <w:r>
+        <w:rPr>
+          <w:lang w:val="vi-VN"/>
+        </w:rPr>
         <w:t>DeleteOtpAsync : Xoá mã OTP của một tài khoản khỏi Firebase sau khi OTP đã được dùng hoặc hết hạn.</w:t>
       </w:r>
     </w:p>
@@ -2007,8 +2502,14 @@
           <w:numId w:val="6"/>
         </w:numPr>
         <w:spacing w:after="0"/>
-      </w:pPr>
-      <w:r>
+        <w:rPr>
+          <w:lang w:val="vi-VN"/>
+        </w:rPr>
+      </w:pPr>
+      <w:r>
+        <w:rPr>
+          <w:lang w:val="vi-VN"/>
+        </w:rPr>
         <w:t>GuiEmailOtp : Gửi mã OTP qua email.</w:t>
       </w:r>
     </w:p>
@@ -2020,8 +2521,14 @@
           <w:numId w:val="1"/>
         </w:numPr>
         <w:spacing w:after="0"/>
-      </w:pPr>
-      <w:r>
+        <w:rPr>
+          <w:lang w:val="vi-VN"/>
+        </w:rPr>
+      </w:pPr>
+      <w:r>
+        <w:rPr>
+          <w:lang w:val="vi-VN"/>
+        </w:rPr>
         <w:t>Chat</w:t>
       </w:r>
     </w:p>
@@ -2036,12 +2543,14 @@
         <w:rPr>
           <w:b/>
           <w:color w:val="0070C0"/>
+          <w:lang w:val="vi-VN"/>
         </w:rPr>
       </w:pPr>
       <w:r>
         <w:rPr>
           <w:b/>
           <w:color w:val="0070C0"/>
+          <w:lang w:val="vi-VN"/>
         </w:rPr>
         <w:t>ChatService.cs</w:t>
       </w:r>
@@ -2054,17 +2563,32 @@
           <w:numId w:val="22"/>
         </w:numPr>
         <w:spacing w:after="0"/>
-      </w:pPr>
-      <w:r>
+        <w:rPr>
+          <w:lang w:val="vi-VN"/>
+        </w:rPr>
+      </w:pPr>
+      <w:r>
+        <w:rPr>
+          <w:lang w:val="vi-VN"/>
+        </w:rPr>
         <w:t>Build</w:t>
       </w:r>
       <w:r>
+        <w:rPr>
+          <w:lang w:val="vi-VN"/>
+        </w:rPr>
         <w:t>Cid : Tạo một ID duy nhất cho cuộc trò chuyệ</w:t>
       </w:r>
       <w:r>
+        <w:rPr>
+          <w:lang w:val="vi-VN"/>
+        </w:rPr>
         <w:t>n giữa</w:t>
       </w:r>
       <w:r>
+        <w:rPr>
+          <w:lang w:val="vi-VN"/>
+        </w:rPr>
         <w:t xml:space="preserve"> hai người dùng.</w:t>
       </w:r>
     </w:p>
@@ -2076,11 +2600,20 @@
           <w:numId w:val="22"/>
         </w:numPr>
         <w:spacing w:after="0"/>
-      </w:pPr>
-      <w:r>
+        <w:rPr>
+          <w:lang w:val="vi-VN"/>
+        </w:rPr>
+      </w:pPr>
+      <w:r>
+        <w:rPr>
+          <w:lang w:val="vi-VN"/>
+        </w:rPr>
         <w:t xml:space="preserve">SendDirectAsync : Gửi tin nhắn trực tiếp </w:t>
       </w:r>
       <w:r>
+        <w:rPr>
+          <w:lang w:val="vi-VN"/>
+        </w:rPr>
         <w:t>giữa hai người</w:t>
       </w:r>
     </w:p>
@@ -2092,11 +2625,20 @@
           <w:numId w:val="22"/>
         </w:numPr>
         <w:spacing w:after="0"/>
-      </w:pPr>
-      <w:r>
+        <w:rPr>
+          <w:lang w:val="vi-VN"/>
+        </w:rPr>
+      </w:pPr>
+      <w:r>
+        <w:rPr>
+          <w:lang w:val="vi-VN"/>
+        </w:rPr>
         <w:t xml:space="preserve">LoadDirectAsync : </w:t>
       </w:r>
       <w:r>
+        <w:rPr>
+          <w:lang w:val="vi-VN"/>
+        </w:rPr>
         <w:t>Tải danh sách tin nhắn giữa hai người.</w:t>
       </w:r>
     </w:p>
@@ -2108,8 +2650,14 @@
           <w:numId w:val="22"/>
         </w:numPr>
         <w:spacing w:after="0"/>
-      </w:pPr>
-      <w:r>
+        <w:rPr>
+          <w:lang w:val="vi-VN"/>
+        </w:rPr>
+      </w:pPr>
+      <w:r>
+        <w:rPr>
+          <w:lang w:val="vi-VN"/>
+        </w:rPr>
         <w:t>DeleteAsync : Xoá tin nhắn theo ID</w:t>
       </w:r>
     </w:p>
@@ -2121,8 +2669,14 @@
           <w:numId w:val="22"/>
         </w:numPr>
         <w:spacing w:after="0"/>
-      </w:pPr>
-      <w:r>
+        <w:rPr>
+          <w:lang w:val="vi-VN"/>
+        </w:rPr>
+      </w:pPr>
+      <w:r>
+        <w:rPr>
+          <w:lang w:val="vi-VN"/>
+        </w:rPr>
         <w:t>MarkLastSeenAsync : Đánh dấu tin nhắn đã xem.</w:t>
       </w:r>
     </w:p>
@@ -2136,12 +2690,14 @@
         <w:spacing w:after="0"/>
         <w:rPr>
           <w:b/>
+          <w:lang w:val="vi-VN"/>
         </w:rPr>
       </w:pPr>
       <w:r>
         <w:rPr>
           <w:b/>
           <w:color w:val="0070C0"/>
+          <w:lang w:val="vi-VN"/>
         </w:rPr>
         <w:t>FriendService.cs</w:t>
       </w:r>
@@ -2154,8 +2710,14 @@
           <w:numId w:val="37"/>
         </w:numPr>
         <w:spacing w:after="0"/>
-      </w:pPr>
-      <w:r>
+        <w:rPr>
+          <w:lang w:val="vi-VN"/>
+        </w:rPr>
+      </w:pPr>
+      <w:r>
+        <w:rPr>
+          <w:lang w:val="vi-VN"/>
+        </w:rPr>
         <w:t>LoadFriendStateAsync : Lấy danh sách bạn bè, lời mời đã gửi và lời mời kết bạn.</w:t>
       </w:r>
     </w:p>
@@ -2167,8 +2729,14 @@
           <w:numId w:val="37"/>
         </w:numPr>
         <w:spacing w:after="0"/>
-      </w:pPr>
-      <w:r>
+        <w:rPr>
+          <w:lang w:val="vi-VN"/>
+        </w:rPr>
+      </w:pPr>
+      <w:r>
+        <w:rPr>
+          <w:lang w:val="vi-VN"/>
+        </w:rPr>
         <w:t>GuiLoiMoiAsync : Gửi lời mời kết bạn.</w:t>
       </w:r>
     </w:p>
@@ -2180,8 +2748,14 @@
           <w:numId w:val="37"/>
         </w:numPr>
         <w:spacing w:after="0"/>
-      </w:pPr>
-      <w:r>
+        <w:rPr>
+          <w:lang w:val="vi-VN"/>
+        </w:rPr>
+      </w:pPr>
+      <w:r>
+        <w:rPr>
+          <w:lang w:val="vi-VN"/>
+        </w:rPr>
         <w:t>ChapNhanAsync : Chấp nhận lời mời kết bạn.</w:t>
       </w:r>
     </w:p>
@@ -2193,8 +2767,14 @@
           <w:numId w:val="37"/>
         </w:numPr>
         <w:spacing w:after="0"/>
-      </w:pPr>
-      <w:r>
+        <w:rPr>
+          <w:lang w:val="vi-VN"/>
+        </w:rPr>
+      </w:pPr>
+      <w:r>
+        <w:rPr>
+          <w:lang w:val="vi-VN"/>
+        </w:rPr>
         <w:t>HuyKetBanAsync : Huỷ kết bạn.</w:t>
       </w:r>
     </w:p>
@@ -2209,12 +2789,14 @@
         <w:rPr>
           <w:b/>
           <w:color w:val="0070C0"/>
+          <w:lang w:val="vi-VN"/>
         </w:rPr>
       </w:pPr>
       <w:r>
         <w:rPr>
           <w:b/>
           <w:color w:val="0070C0"/>
+          <w:lang w:val="vi-VN"/>
         </w:rPr>
         <w:lastRenderedPageBreak/>
         <w:t>GroupService.cs</w:t>
@@ -2228,8 +2810,14 @@
           <w:numId w:val="23"/>
         </w:numPr>
         <w:spacing w:after="0"/>
-      </w:pPr>
-      <w:r>
+        <w:rPr>
+          <w:lang w:val="vi-VN"/>
+        </w:rPr>
+      </w:pPr>
+      <w:r>
+        <w:rPr>
+          <w:lang w:val="vi-VN"/>
+        </w:rPr>
         <w:t>GetAllAsync : Lấy danh sách tất cả các nhóm.</w:t>
       </w:r>
     </w:p>
@@ -2241,8 +2829,14 @@
           <w:numId w:val="23"/>
         </w:numPr>
         <w:spacing w:after="0"/>
-      </w:pPr>
-      <w:r>
+        <w:rPr>
+          <w:lang w:val="vi-VN"/>
+        </w:rPr>
+      </w:pPr>
+      <w:r>
+        <w:rPr>
+          <w:lang w:val="vi-VN"/>
+        </w:rPr>
         <w:t>SendGroupAsync : Gửi tin nhắn vào nhóm.</w:t>
       </w:r>
     </w:p>
@@ -2254,8 +2848,14 @@
           <w:numId w:val="23"/>
         </w:numPr>
         <w:spacing w:after="0"/>
-      </w:pPr>
-      <w:r>
+        <w:rPr>
+          <w:lang w:val="vi-VN"/>
+        </w:rPr>
+      </w:pPr>
+      <w:r>
+        <w:rPr>
+          <w:lang w:val="vi-VN"/>
+        </w:rPr>
         <w:t>LoadGroupAsync : Tải lịch sử tin nhắn nhóm.</w:t>
       </w:r>
     </w:p>
@@ -2267,14 +2867,26 @@
           <w:numId w:val="23"/>
         </w:numPr>
         <w:spacing w:after="0"/>
-      </w:pPr>
-      <w:r>
+        <w:rPr>
+          <w:lang w:val="vi-VN"/>
+        </w:rPr>
+      </w:pPr>
+      <w:r>
+        <w:rPr>
+          <w:lang w:val="vi-VN"/>
+        </w:rPr>
         <w:t>AddMembersAsync</w:t>
       </w:r>
       <w:r>
+        <w:rPr>
+          <w:lang w:val="vi-VN"/>
+        </w:rPr>
         <w:t xml:space="preserve"> : Thêm thành viên vào nhóm</w:t>
       </w:r>
       <w:r>
+        <w:rPr>
+          <w:lang w:val="vi-VN"/>
+        </w:rPr>
         <w:t>.</w:t>
       </w:r>
     </w:p>
@@ -2286,14 +2898,26 @@
           <w:numId w:val="23"/>
         </w:numPr>
         <w:spacing w:after="0"/>
-      </w:pPr>
-      <w:r>
+        <w:rPr>
+          <w:lang w:val="vi-VN"/>
+        </w:rPr>
+      </w:pPr>
+      <w:r>
+        <w:rPr>
+          <w:lang w:val="vi-VN"/>
+        </w:rPr>
         <w:t>Delete</w:t>
       </w:r>
       <w:r>
+        <w:rPr>
+          <w:lang w:val="vi-VN"/>
+        </w:rPr>
         <w:t>Group</w:t>
       </w:r>
       <w:r>
+        <w:rPr>
+          <w:lang w:val="vi-VN"/>
+        </w:rPr>
         <w:t>Async : Xoá nhóm chat và tất cả tin nhắn nhóm.</w:t>
       </w:r>
     </w:p>
@@ -2305,8 +2929,14 @@
           <w:numId w:val="23"/>
         </w:numPr>
         <w:spacing w:after="0"/>
-      </w:pPr>
-      <w:r>
+        <w:rPr>
+          <w:lang w:val="vi-VN"/>
+        </w:rPr>
+      </w:pPr>
+      <w:r>
+        <w:rPr>
+          <w:lang w:val="vi-VN"/>
+        </w:rPr>
         <w:t>MarkLastSeenAsync : Đánh dấu đã xem tin nhắn cuối cùng.</w:t>
       </w:r>
     </w:p>
@@ -2321,12 +2951,14 @@
         <w:rPr>
           <w:b/>
           <w:color w:val="0070C0"/>
+          <w:lang w:val="vi-VN"/>
         </w:rPr>
       </w:pPr>
       <w:r>
         <w:rPr>
           <w:b/>
           <w:color w:val="0070C0"/>
+          <w:lang w:val="vi-VN"/>
         </w:rPr>
         <w:t>StatusService.cs</w:t>
       </w:r>
@@ -2339,8 +2971,14 @@
           <w:numId w:val="38"/>
         </w:numPr>
         <w:spacing w:after="0"/>
-      </w:pPr>
-      <w:r>
+        <w:rPr>
+          <w:lang w:val="vi-VN"/>
+        </w:rPr>
+      </w:pPr>
+      <w:r>
+        <w:rPr>
+          <w:lang w:val="vi-VN"/>
+        </w:rPr>
         <w:t>UpdateAsync : Cập nhật trạng thái online/offline của người dùng.</w:t>
       </w:r>
     </w:p>
@@ -2352,8 +2990,14 @@
           <w:numId w:val="38"/>
         </w:numPr>
         <w:spacing w:after="0"/>
-      </w:pPr>
-      <w:r>
+        <w:rPr>
+          <w:lang w:val="vi-VN"/>
+        </w:rPr>
+      </w:pPr>
+      <w:r>
+        <w:rPr>
+          <w:lang w:val="vi-VN"/>
+        </w:rPr>
         <w:t>GetAllAsync : Lấy danh sách trạng thái của tất cả người dùng.</w:t>
       </w:r>
     </w:p>
@@ -2368,12 +3012,14 @@
         <w:rPr>
           <w:b/>
           <w:color w:val="0070C0"/>
+          <w:lang w:val="vi-VN"/>
         </w:rPr>
       </w:pPr>
       <w:r>
         <w:rPr>
           <w:b/>
           <w:color w:val="0070C0"/>
+          <w:lang w:val="vi-VN"/>
         </w:rPr>
         <w:t>TypingService.cs</w:t>
       </w:r>
@@ -2386,8 +3032,14 @@
           <w:numId w:val="39"/>
         </w:numPr>
         <w:spacing w:after="0"/>
-      </w:pPr>
-      <w:r>
+        <w:rPr>
+          <w:lang w:val="vi-VN"/>
+        </w:rPr>
+      </w:pPr>
+      <w:r>
+        <w:rPr>
+          <w:lang w:val="vi-VN"/>
+        </w:rPr>
         <w:t>SendTypingAsync : Gửi tin hiệu “đang nhập” cho người dùng.</w:t>
       </w:r>
     </w:p>
@@ -2399,8 +3051,14 @@
           <w:numId w:val="39"/>
         </w:numPr>
         <w:spacing w:after="0"/>
-      </w:pPr>
-      <w:r>
+        <w:rPr>
+          <w:lang w:val="vi-VN"/>
+        </w:rPr>
+      </w:pPr>
+      <w:r>
+        <w:rPr>
+          <w:lang w:val="vi-VN"/>
+        </w:rPr>
         <w:t>GetTypingAsync : Kiểm tra có ai đang nhập không (ngoiaj trừ mình).</w:t>
       </w:r>
     </w:p>
@@ -2412,8 +3070,14 @@
           <w:numId w:val="1"/>
         </w:numPr>
         <w:spacing w:after="0"/>
-      </w:pPr>
-      <w:r>
+        <w:rPr>
+          <w:lang w:val="vi-VN"/>
+        </w:rPr>
+      </w:pPr>
+      <w:r>
+        <w:rPr>
+          <w:lang w:val="vi-VN"/>
+        </w:rPr>
         <w:t>Firebase</w:t>
       </w:r>
     </w:p>
@@ -2428,12 +3092,14 @@
         <w:rPr>
           <w:b/>
           <w:color w:val="0070C0"/>
+          <w:lang w:val="vi-VN"/>
         </w:rPr>
       </w:pPr>
       <w:r>
         <w:rPr>
           <w:b/>
           <w:color w:val="0070C0"/>
+          <w:lang w:val="vi-VN"/>
         </w:rPr>
         <w:t>FirebaseClientFactory.cs</w:t>
       </w:r>
@@ -2446,14 +3112,21 @@
           <w:numId w:val="4"/>
         </w:numPr>
         <w:spacing w:after="0"/>
-      </w:pPr>
-      <w:r>
+        <w:rPr>
+          <w:lang w:val="vi-VN"/>
+        </w:rPr>
+      </w:pPr>
+      <w:r>
+        <w:rPr>
+          <w:lang w:val="vi-VN"/>
+        </w:rPr>
         <w:t xml:space="preserve">Create : Hàm </w:t>
       </w:r>
       <w:r>
         <w:rPr>
           <w:rFonts w:cstheme="minorHAnsi"/>
           <w:highlight w:val="white"/>
+          <w:lang w:val="vi-VN"/>
         </w:rPr>
         <w:t>tạo ra đối tượng IFirebaseClient với các cấu hình (BasePath, AuthSecret) được đọc tự động từ file App.config.</w:t>
       </w:r>
@@ -2464,12 +3137,14 @@
         <w:rPr>
           <w:b/>
           <w:color w:val="FF0000"/>
+          <w:lang w:val="vi-VN"/>
         </w:rPr>
       </w:pPr>
       <w:r>
         <w:rPr>
           <w:b/>
           <w:color w:val="FF0000"/>
+          <w:lang w:val="vi-VN"/>
         </w:rPr>
         <w:t>UserControll</w:t>
       </w:r>
@@ -2485,12 +3160,14 @@
         <w:rPr>
           <w:b/>
           <w:color w:val="0070C0"/>
+          <w:lang w:val="vi-VN"/>
         </w:rPr>
       </w:pPr>
       <w:r>
         <w:rPr>
           <w:b/>
           <w:color w:val="0070C0"/>
+          <w:lang w:val="vi-VN"/>
         </w:rPr>
         <w:t>CuocTroChuyen.cs</w:t>
       </w:r>
@@ -2506,12 +3183,14 @@
         <w:rPr>
           <w:b/>
           <w:color w:val="0070C0"/>
+          <w:lang w:val="vi-VN"/>
         </w:rPr>
       </w:pPr>
       <w:r>
         <w:rPr>
           <w:b/>
           <w:color w:val="0070C0"/>
+          <w:lang w:val="vi-VN"/>
         </w:rPr>
         <w:t>TinNhanBubble.cs</w:t>
       </w:r>
@@ -2527,12 +3206,14 @@
         <w:rPr>
           <w:b/>
           <w:color w:val="0070C0"/>
+          <w:lang w:val="vi-VN"/>
         </w:rPr>
       </w:pPr>
       <w:r>
         <w:rPr>
           <w:b/>
           <w:color w:val="0070C0"/>
+          <w:lang w:val="vi-VN"/>
         </w:rPr>
         <w:t>TinNhanCuaBan.cs</w:t>
       </w:r>
@@ -2548,12 +3229,14 @@
         <w:rPr>
           <w:b/>
           <w:color w:val="0070C0"/>
+          <w:lang w:val="vi-VN"/>
         </w:rPr>
       </w:pPr>
       <w:r>
         <w:rPr>
           <w:b/>
           <w:color w:val="0070C0"/>
+          <w:lang w:val="vi-VN"/>
         </w:rPr>
         <w:t>TinNhanCuaToi.cs</w:t>
       </w:r>
@@ -2564,12 +3247,14 @@
         <w:rPr>
           <w:b/>
           <w:color w:val="FF0000"/>
+          <w:lang w:val="vi-VN"/>
         </w:rPr>
       </w:pPr>
       <w:r>
         <w:rPr>
           <w:b/>
           <w:color w:val="FF0000"/>
+          <w:lang w:val="vi-VN"/>
         </w:rPr>
         <w:t>Utils</w:t>
       </w:r>
@@ -2580,6 +3265,7 @@
         <w:rPr>
           <w:b/>
           <w:color w:val="FF0000"/>
+          <w:lang w:val="vi-VN"/>
         </w:rPr>
       </w:pPr>
     </w:p>
@@ -2589,19 +3275,22 @@
         <w:rPr>
           <w:b/>
           <w:color w:val="FF0000"/>
-        </w:rPr>
-      </w:pPr>
-    </w:p>
-    <w:p>
-      <w:pPr>
-        <w:spacing w:after="0"/>
-        <w:rPr>
-          <w:b/>
-        </w:rPr>
-      </w:pPr>
-      <w:r>
-        <w:rPr>
-          <w:b/>
+          <w:lang w:val="vi-VN"/>
+        </w:rPr>
+      </w:pPr>
+    </w:p>
+    <w:p>
+      <w:pPr>
+        <w:spacing w:after="0"/>
+        <w:rPr>
+          <w:b/>
+          <w:lang w:val="vi-VN"/>
+        </w:rPr>
+      </w:pPr>
+      <w:r>
+        <w:rPr>
+          <w:b/>
+          <w:lang w:val="vi-VN"/>
         </w:rPr>
         <w:t xml:space="preserve">DangNhap </w:t>
       </w:r>
@@ -2612,23 +3301,27 @@
         <w:ind w:firstLine="720"/>
         <w:rPr>
           <w:b/>
-        </w:rPr>
-      </w:pPr>
-      <w:r>
-        <w:rPr>
-          <w:b/>
+          <w:lang w:val="vi-VN"/>
+        </w:rPr>
+      </w:pPr>
+      <w:r>
+        <w:rPr>
+          <w:b/>
+          <w:lang w:val="vi-VN"/>
         </w:rPr>
         <w:t>Controllers(</w:t>
       </w:r>
       <w:r>
         <w:rPr>
           <w:b/>
+          <w:lang w:val="vi-VN"/>
         </w:rPr>
         <w:t xml:space="preserve">loginControl.cs) </w:t>
       </w:r>
       <w:r>
         <w:rPr>
           <w:b/>
+          <w:lang w:val="vi-VN"/>
         </w:rPr>
         <w:tab/>
       </w:r>
@@ -2639,11 +3332,13 @@
         <w:ind w:firstLine="720"/>
         <w:rPr>
           <w:b/>
-        </w:rPr>
-      </w:pPr>
-      <w:r>
-        <w:rPr>
-          <w:b/>
+          <w:lang w:val="vi-VN"/>
+        </w:rPr>
+      </w:pPr>
+      <w:r>
+        <w:rPr>
+          <w:b/>
+          <w:lang w:val="vi-VN"/>
         </w:rPr>
         <w:tab/>
         <w:t>Models/Users(User.cs)</w:t>
@@ -2655,11 +3350,13 @@
         <w:ind w:firstLine="720"/>
         <w:rPr>
           <w:b/>
-        </w:rPr>
-      </w:pPr>
-      <w:r>
-        <w:rPr>
-          <w:b/>
+          <w:lang w:val="vi-VN"/>
+        </w:rPr>
+      </w:pPr>
+      <w:r>
+        <w:rPr>
+          <w:b/>
+          <w:lang w:val="vi-VN"/>
         </w:rPr>
         <w:tab/>
         <w:t>Service/Auth(AuthService.cs)</w:t>
@@ -2671,17 +3368,20 @@
         <w:ind w:firstLine="720"/>
         <w:rPr>
           <w:b/>
-        </w:rPr>
-      </w:pPr>
-      <w:r>
-        <w:rPr>
-          <w:b/>
+          <w:lang w:val="vi-VN"/>
+        </w:rPr>
+      </w:pPr>
+      <w:r>
+        <w:rPr>
+          <w:b/>
+          <w:lang w:val="vi-VN"/>
         </w:rPr>
         <w:tab/>
       </w:r>
       <w:r>
         <w:rPr>
           <w:b/>
+          <w:lang w:val="vi-VN"/>
         </w:rPr>
         <w:tab/>
         <w:t>Helpers(KeySanitizer.cs)</w:t>
@@ -2693,17 +3393,20 @@
         <w:ind w:firstLine="720"/>
         <w:rPr>
           <w:b/>
-        </w:rPr>
-      </w:pPr>
-      <w:r>
-        <w:rPr>
-          <w:b/>
+          <w:lang w:val="vi-VN"/>
+        </w:rPr>
+      </w:pPr>
+      <w:r>
+        <w:rPr>
+          <w:b/>
+          <w:lang w:val="vi-VN"/>
         </w:rPr>
         <w:tab/>
       </w:r>
       <w:r>
         <w:rPr>
           <w:b/>
+          <w:lang w:val="vi-VN"/>
         </w:rPr>
         <w:tab/>
         <w:t>Models/Users(User.cs)</w:t>
@@ -2715,11 +3418,13 @@
         <w:ind w:firstLine="720"/>
         <w:rPr>
           <w:b/>
-        </w:rPr>
-      </w:pPr>
-      <w:r>
-        <w:rPr>
-          <w:b/>
+          <w:lang w:val="vi-VN"/>
+        </w:rPr>
+      </w:pPr>
+      <w:r>
+        <w:rPr>
+          <w:b/>
+          <w:lang w:val="vi-VN"/>
         </w:rPr>
         <w:tab/>
         <w:t>Service/Firebase(FirebaseClientFactory.cs)</w:t>
@@ -2730,11 +3435,13 @@
         <w:spacing w:after="0"/>
         <w:rPr>
           <w:b/>
-        </w:rPr>
-      </w:pPr>
-      <w:r>
-        <w:rPr>
-          <w:b/>
+          <w:lang w:val="vi-VN"/>
+        </w:rPr>
+      </w:pPr>
+      <w:r>
+        <w:rPr>
+          <w:b/>
+          <w:lang w:val="vi-VN"/>
         </w:rPr>
         <w:t>DangKy</w:t>
       </w:r>
@@ -2744,11 +3451,13 @@
         <w:spacing w:after="0"/>
         <w:rPr>
           <w:b/>
-        </w:rPr>
-      </w:pPr>
-      <w:r>
-        <w:rPr>
-          <w:b/>
+          <w:lang w:val="vi-VN"/>
+        </w:rPr>
+      </w:pPr>
+      <w:r>
+        <w:rPr>
+          <w:b/>
+          <w:lang w:val="vi-VN"/>
         </w:rPr>
         <w:tab/>
         <w:t>Controllers(RegisterControll.cs)</w:t>
@@ -2759,17 +3468,20 @@
         <w:spacing w:after="0"/>
         <w:rPr>
           <w:b/>
-        </w:rPr>
-      </w:pPr>
-      <w:r>
-        <w:rPr>
-          <w:b/>
+          <w:lang w:val="vi-VN"/>
+        </w:rPr>
+      </w:pPr>
+      <w:r>
+        <w:rPr>
+          <w:b/>
+          <w:lang w:val="vi-VN"/>
         </w:rPr>
         <w:tab/>
       </w:r>
       <w:r>
         <w:rPr>
           <w:b/>
+          <w:lang w:val="vi-VN"/>
         </w:rPr>
         <w:tab/>
         <w:t>Models/Users(User.cs)</w:t>
@@ -2781,18 +3493,15 @@
         <w:ind w:firstLine="720"/>
         <w:rPr>
           <w:b/>
-        </w:rPr>
-      </w:pPr>
-      <w:r>
-        <w:rPr>
-          <w:b/>
+          <w:lang w:val="vi-VN"/>
+        </w:rPr>
+      </w:pPr>
+      <w:r>
+        <w:rPr>
+          <w:b/>
+          <w:lang w:val="vi-VN"/>
         </w:rPr>
         <w:tab/>
-      </w:r>
-      <w:r>
-        <w:rPr>
-          <w:b/>
-        </w:rPr>
         <w:t>Service/Auth(AuthService.cs)</w:t>
       </w:r>
     </w:p>
@@ -2802,17 +3511,20 @@
         <w:ind w:firstLine="720"/>
         <w:rPr>
           <w:b/>
-        </w:rPr>
-      </w:pPr>
-      <w:r>
-        <w:rPr>
-          <w:b/>
+          <w:lang w:val="vi-VN"/>
+        </w:rPr>
+      </w:pPr>
+      <w:r>
+        <w:rPr>
+          <w:b/>
+          <w:lang w:val="vi-VN"/>
         </w:rPr>
         <w:tab/>
       </w:r>
       <w:r>
         <w:rPr>
           <w:b/>
+          <w:lang w:val="vi-VN"/>
         </w:rPr>
         <w:tab/>
         <w:t>Helpers(KeySanitizer.cs)</w:t>
@@ -2824,17 +3536,20 @@
         <w:ind w:firstLine="720"/>
         <w:rPr>
           <w:b/>
-        </w:rPr>
-      </w:pPr>
-      <w:r>
-        <w:rPr>
-          <w:b/>
+          <w:lang w:val="vi-VN"/>
+        </w:rPr>
+      </w:pPr>
+      <w:r>
+        <w:rPr>
+          <w:b/>
+          <w:lang w:val="vi-VN"/>
         </w:rPr>
         <w:tab/>
       </w:r>
       <w:r>
         <w:rPr>
           <w:b/>
+          <w:lang w:val="vi-VN"/>
         </w:rPr>
         <w:tab/>
         <w:t>Models/Users(User.cs)</w:t>
@@ -2845,11 +3560,13 @@
         <w:spacing w:after="0"/>
         <w:rPr>
           <w:b/>
-        </w:rPr>
-      </w:pPr>
-      <w:r>
-        <w:rPr>
-          <w:b/>
+          <w:lang w:val="vi-VN"/>
+        </w:rPr>
+      </w:pPr>
+      <w:r>
+        <w:rPr>
+          <w:b/>
+          <w:lang w:val="vi-VN"/>
         </w:rPr>
         <w:tab/>
         <w:t>Models/Users(User.cs)</w:t>
@@ -2860,11 +3577,13 @@
         <w:spacing w:after="0"/>
         <w:rPr>
           <w:b/>
-        </w:rPr>
-      </w:pPr>
-      <w:r>
-        <w:rPr>
-          <w:b/>
+          <w:lang w:val="vi-VN"/>
+        </w:rPr>
+      </w:pPr>
+      <w:r>
+        <w:rPr>
+          <w:b/>
+          <w:lang w:val="vi-VN"/>
         </w:rPr>
         <w:t>QuenMatKhau</w:t>
       </w:r>
@@ -2874,11 +3593,13 @@
         <w:spacing w:after="0"/>
         <w:rPr>
           <w:b/>
-        </w:rPr>
-      </w:pPr>
-      <w:r>
-        <w:rPr>
-          <w:b/>
+          <w:lang w:val="vi-VN"/>
+        </w:rPr>
+      </w:pPr>
+      <w:r>
+        <w:rPr>
+          <w:b/>
+          <w:lang w:val="vi-VN"/>
         </w:rPr>
         <w:tab/>
         <w:t>Controllers(ForgotPasswordControll.cs)</w:t>
@@ -2889,17 +3610,20 @@
         <w:spacing w:after="0"/>
         <w:rPr>
           <w:b/>
-        </w:rPr>
-      </w:pPr>
-      <w:r>
-        <w:rPr>
-          <w:b/>
+          <w:lang w:val="vi-VN"/>
+        </w:rPr>
+      </w:pPr>
+      <w:r>
+        <w:rPr>
+          <w:b/>
+          <w:lang w:val="vi-VN"/>
         </w:rPr>
         <w:tab/>
       </w:r>
       <w:r>
         <w:rPr>
           <w:b/>
+          <w:lang w:val="vi-VN"/>
         </w:rPr>
         <w:tab/>
         <w:t>Models/Otp(ThongTinMaFirebase.cs)</w:t>
@@ -2910,17 +3634,20 @@
         <w:spacing w:after="0"/>
         <w:rPr>
           <w:b/>
-        </w:rPr>
-      </w:pPr>
-      <w:r>
-        <w:rPr>
-          <w:b/>
+          <w:lang w:val="vi-VN"/>
+        </w:rPr>
+      </w:pPr>
+      <w:r>
+        <w:rPr>
+          <w:b/>
+          <w:lang w:val="vi-VN"/>
         </w:rPr>
         <w:tab/>
       </w:r>
       <w:r>
         <w:rPr>
           <w:b/>
+          <w:lang w:val="vi-VN"/>
         </w:rPr>
         <w:tab/>
         <w:t>Service/Auth(AuthService.cs)</w:t>
@@ -2932,24 +3659,22 @@
         <w:ind w:firstLine="720"/>
         <w:rPr>
           <w:b/>
-        </w:rPr>
-      </w:pPr>
-      <w:r>
-        <w:rPr>
-          <w:b/>
+          <w:lang w:val="vi-VN"/>
+        </w:rPr>
+      </w:pPr>
+      <w:r>
+        <w:rPr>
+          <w:b/>
+          <w:lang w:val="vi-VN"/>
         </w:rPr>
         <w:tab/>
       </w:r>
       <w:r>
         <w:rPr>
           <w:b/>
+          <w:lang w:val="vi-VN"/>
         </w:rPr>
         <w:tab/>
-      </w:r>
-      <w:r>
-        <w:rPr>
-          <w:b/>
-        </w:rPr>
         <w:t>Helpers(KeySanitizer.cs)</w:t>
       </w:r>
     </w:p>
@@ -2959,11 +3684,13 @@
         <w:ind w:firstLine="720"/>
         <w:rPr>
           <w:b/>
-        </w:rPr>
-      </w:pPr>
-      <w:r>
-        <w:rPr>
-          <w:b/>
+          <w:lang w:val="vi-VN"/>
+        </w:rPr>
+      </w:pPr>
+      <w:r>
+        <w:rPr>
+          <w:b/>
+          <w:lang w:val="vi-VN"/>
         </w:rPr>
         <w:lastRenderedPageBreak/>
         <w:tab/>
@@ -2971,6 +3698,7 @@
       <w:r>
         <w:rPr>
           <w:b/>
+          <w:lang w:val="vi-VN"/>
         </w:rPr>
         <w:tab/>
         <w:t>Models/Users(User.cs)</w:t>
@@ -2982,23 +3710,20 @@
         <w:ind w:left="720" w:firstLine="720"/>
         <w:rPr>
           <w:b/>
-        </w:rPr>
-      </w:pPr>
-      <w:r>
-        <w:rPr>
-          <w:b/>
-        </w:rPr>
-        <w:t>Service/Auth</w:t>
-      </w:r>
-      <w:r>
-        <w:rPr>
-          <w:b/>
-        </w:rPr>
-        <w:t xml:space="preserve"> </w:t>
-      </w:r>
-      <w:r>
-        <w:rPr>
-          <w:b/>
+          <w:lang w:val="vi-VN"/>
+        </w:rPr>
+      </w:pPr>
+      <w:r>
+        <w:rPr>
+          <w:b/>
+          <w:lang w:val="vi-VN"/>
+        </w:rPr>
+        <w:t xml:space="preserve">Service/Auth </w:t>
+      </w:r>
+      <w:r>
+        <w:rPr>
+          <w:b/>
+          <w:lang w:val="vi-VN"/>
         </w:rPr>
         <w:t>(OtpService.cs)</w:t>
       </w:r>
@@ -3008,30 +3733,29 @@
         <w:spacing w:after="0"/>
         <w:rPr>
           <w:b/>
-        </w:rPr>
-      </w:pPr>
-      <w:r>
-        <w:rPr>
-          <w:b/>
+          <w:lang w:val="vi-VN"/>
+        </w:rPr>
+      </w:pPr>
+      <w:r>
+        <w:rPr>
+          <w:b/>
+          <w:lang w:val="vi-VN"/>
         </w:rPr>
         <w:tab/>
       </w:r>
       <w:r>
         <w:rPr>
           <w:b/>
+          <w:lang w:val="vi-VN"/>
         </w:rPr>
         <w:tab/>
       </w:r>
       <w:r>
         <w:rPr>
           <w:b/>
+          <w:lang w:val="vi-VN"/>
         </w:rPr>
         <w:tab/>
-      </w:r>
-      <w:r>
-        <w:rPr>
-          <w:b/>
-        </w:rPr>
         <w:t>Service/Firebase(FirebaseClientFactory.cs)</w:t>
       </w:r>
     </w:p>
@@ -3040,30 +3764,29 @@
         <w:spacing w:after="0"/>
         <w:rPr>
           <w:b/>
-        </w:rPr>
-      </w:pPr>
-      <w:r>
-        <w:rPr>
-          <w:b/>
+          <w:lang w:val="vi-VN"/>
+        </w:rPr>
+      </w:pPr>
+      <w:r>
+        <w:rPr>
+          <w:b/>
+          <w:lang w:val="vi-VN"/>
         </w:rPr>
         <w:tab/>
       </w:r>
       <w:r>
         <w:rPr>
           <w:b/>
+          <w:lang w:val="vi-VN"/>
         </w:rPr>
         <w:tab/>
       </w:r>
       <w:r>
         <w:rPr>
           <w:b/>
+          <w:lang w:val="vi-VN"/>
         </w:rPr>
         <w:tab/>
-      </w:r>
-      <w:r>
-        <w:rPr>
-          <w:b/>
-        </w:rPr>
         <w:t>Models/Otp(ThongTinMaFirebase.cs)</w:t>
       </w:r>
     </w:p>
@@ -3073,24 +3796,22 @@
         <w:ind w:firstLine="720"/>
         <w:rPr>
           <w:b/>
-        </w:rPr>
-      </w:pPr>
-      <w:r>
-        <w:rPr>
-          <w:b/>
+          <w:lang w:val="vi-VN"/>
+        </w:rPr>
+      </w:pPr>
+      <w:r>
+        <w:rPr>
+          <w:b/>
+          <w:lang w:val="vi-VN"/>
         </w:rPr>
         <w:tab/>
       </w:r>
       <w:r>
         <w:rPr>
           <w:b/>
+          <w:lang w:val="vi-VN"/>
         </w:rPr>
         <w:tab/>
-      </w:r>
-      <w:r>
-        <w:rPr>
-          <w:b/>
-        </w:rPr>
         <w:t>Helpers(KeySanitizer.cs)</w:t>
       </w:r>
     </w:p>
@@ -3099,11 +3820,13 @@
         <w:spacing w:after="0"/>
         <w:rPr>
           <w:b/>
-        </w:rPr>
-      </w:pPr>
-      <w:r>
-        <w:rPr>
-          <w:b/>
+          <w:lang w:val="vi-VN"/>
+        </w:rPr>
+      </w:pPr>
+      <w:r>
+        <w:rPr>
+          <w:b/>
+          <w:lang w:val="vi-VN"/>
         </w:rPr>
         <w:t>DoiMatKhau</w:t>
       </w:r>
@@ -3113,11 +3836,13 @@
         <w:spacing w:after="0"/>
         <w:rPr>
           <w:b/>
-        </w:rPr>
-      </w:pPr>
-      <w:r>
-        <w:rPr>
-          <w:b/>
+          <w:lang w:val="vi-VN"/>
+        </w:rPr>
+      </w:pPr>
+      <w:r>
+        <w:rPr>
+          <w:b/>
+          <w:lang w:val="vi-VN"/>
         </w:rPr>
         <w:tab/>
         <w:t>Controllers(ChangePasswordControll.cs)</w:t>
@@ -3128,24 +3853,22 @@
         <w:spacing w:after="0"/>
         <w:rPr>
           <w:b/>
-        </w:rPr>
-      </w:pPr>
-      <w:r>
-        <w:rPr>
-          <w:b/>
+          <w:lang w:val="vi-VN"/>
+        </w:rPr>
+      </w:pPr>
+      <w:r>
+        <w:rPr>
+          <w:b/>
+          <w:lang w:val="vi-VN"/>
         </w:rPr>
         <w:tab/>
       </w:r>
       <w:r>
         <w:rPr>
           <w:b/>
+          <w:lang w:val="vi-VN"/>
         </w:rPr>
         <w:tab/>
-      </w:r>
-      <w:r>
-        <w:rPr>
-          <w:b/>
-        </w:rPr>
         <w:t>Service/Auth(AuthService.cs)</w:t>
       </w:r>
     </w:p>
@@ -3155,24 +3878,22 @@
         <w:ind w:firstLine="720"/>
         <w:rPr>
           <w:b/>
-        </w:rPr>
-      </w:pPr>
-      <w:r>
-        <w:rPr>
-          <w:b/>
+          <w:lang w:val="vi-VN"/>
+        </w:rPr>
+      </w:pPr>
+      <w:r>
+        <w:rPr>
+          <w:b/>
+          <w:lang w:val="vi-VN"/>
         </w:rPr>
         <w:tab/>
       </w:r>
       <w:r>
         <w:rPr>
           <w:b/>
+          <w:lang w:val="vi-VN"/>
         </w:rPr>
         <w:tab/>
-      </w:r>
-      <w:r>
-        <w:rPr>
-          <w:b/>
-        </w:rPr>
         <w:t>Helpers(KeySanitizer.cs)</w:t>
       </w:r>
     </w:p>
@@ -3182,17 +3903,20 @@
         <w:ind w:firstLine="720"/>
         <w:rPr>
           <w:b/>
-        </w:rPr>
-      </w:pPr>
-      <w:r>
-        <w:rPr>
-          <w:b/>
+          <w:lang w:val="vi-VN"/>
+        </w:rPr>
+      </w:pPr>
+      <w:r>
+        <w:rPr>
+          <w:b/>
+          <w:lang w:val="vi-VN"/>
         </w:rPr>
         <w:tab/>
       </w:r>
       <w:r>
         <w:rPr>
           <w:b/>
+          <w:lang w:val="vi-VN"/>
         </w:rPr>
         <w:tab/>
         <w:t>Models/Users(User.cs)</w:t>
@@ -3203,11 +3927,13 @@
         <w:spacing w:after="0"/>
         <w:rPr>
           <w:b/>
-        </w:rPr>
-      </w:pPr>
-      <w:r>
-        <w:rPr>
-          <w:b/>
+          <w:lang w:val="vi-VN"/>
+        </w:rPr>
+      </w:pPr>
+      <w:r>
+        <w:rPr>
+          <w:b/>
+          <w:lang w:val="vi-VN"/>
         </w:rPr>
         <w:t>TrangChu</w:t>
       </w:r>
@@ -3217,11 +3943,13 @@
         <w:spacing w:after="0"/>
         <w:rPr>
           <w:b/>
-        </w:rPr>
-      </w:pPr>
-      <w:r>
-        <w:rPr>
-          <w:b/>
+          <w:lang w:val="vi-VN"/>
+        </w:rPr>
+      </w:pPr>
+      <w:r>
+        <w:rPr>
+          <w:b/>
+          <w:lang w:val="vi-VN"/>
         </w:rPr>
         <w:tab/>
         <w:t>Controllers(TrangChuControll.cs)</w:t>
@@ -3232,24 +3960,22 @@
         <w:spacing w:after="0"/>
         <w:rPr>
           <w:b/>
-        </w:rPr>
-      </w:pPr>
-      <w:r>
-        <w:rPr>
-          <w:b/>
+          <w:lang w:val="vi-VN"/>
+        </w:rPr>
+      </w:pPr>
+      <w:r>
+        <w:rPr>
+          <w:b/>
+          <w:lang w:val="vi-VN"/>
         </w:rPr>
         <w:tab/>
       </w:r>
       <w:r>
         <w:rPr>
           <w:b/>
+          <w:lang w:val="vi-VN"/>
         </w:rPr>
         <w:tab/>
-      </w:r>
-      <w:r>
-        <w:rPr>
-          <w:b/>
-        </w:rPr>
         <w:t>Models/Users(User.cs)</w:t>
       </w:r>
     </w:p>
@@ -3258,17 +3984,20 @@
         <w:spacing w:after="0"/>
         <w:rPr>
           <w:b/>
-        </w:rPr>
-      </w:pPr>
-      <w:r>
-        <w:rPr>
-          <w:b/>
+          <w:lang w:val="vi-VN"/>
+        </w:rPr>
+      </w:pPr>
+      <w:r>
+        <w:rPr>
+          <w:b/>
+          <w:lang w:val="vi-VN"/>
         </w:rPr>
         <w:tab/>
       </w:r>
       <w:r>
         <w:rPr>
           <w:b/>
+          <w:lang w:val="vi-VN"/>
         </w:rPr>
         <w:tab/>
         <w:t>Services/Auth(AuthService.cs)</w:t>
@@ -3280,26 +4009,22 @@
         <w:ind w:firstLine="720"/>
         <w:rPr>
           <w:b/>
-        </w:rPr>
-      </w:pPr>
-      <w:r>
-        <w:rPr>
-          <w:b/>
+          <w:lang w:val="vi-VN"/>
+        </w:rPr>
+      </w:pPr>
+      <w:r>
+        <w:rPr>
+          <w:b/>
+          <w:lang w:val="vi-VN"/>
         </w:rPr>
         <w:tab/>
       </w:r>
       <w:r>
         <w:rPr>
           <w:b/>
+          <w:lang w:val="vi-VN"/>
         </w:rPr>
         <w:tab/>
-      </w:r>
-      <w:bookmarkStart w:id="0" w:name="_GoBack"/>
-      <w:bookmarkEnd w:id="0"/>
-      <w:r>
-        <w:rPr>
-          <w:b/>
-        </w:rPr>
         <w:t>Helpers(KeySanitizer.cs)</w:t>
       </w:r>
     </w:p>
@@ -3309,17 +4034,20 @@
         <w:ind w:firstLine="720"/>
         <w:rPr>
           <w:b/>
-        </w:rPr>
-      </w:pPr>
-      <w:r>
-        <w:rPr>
-          <w:b/>
+          <w:lang w:val="vi-VN"/>
+        </w:rPr>
+      </w:pPr>
+      <w:r>
+        <w:rPr>
+          <w:b/>
+          <w:lang w:val="vi-VN"/>
         </w:rPr>
         <w:tab/>
       </w:r>
       <w:r>
         <w:rPr>
           <w:b/>
+          <w:lang w:val="vi-VN"/>
         </w:rPr>
         <w:tab/>
         <w:t>Models/Users(User.cs)</w:t>
@@ -3330,18 +4058,15 @@
         <w:spacing w:after="0"/>
         <w:rPr>
           <w:b/>
-        </w:rPr>
-      </w:pPr>
-      <w:r>
-        <w:rPr>
-          <w:b/>
+          <w:lang w:val="vi-VN"/>
+        </w:rPr>
+      </w:pPr>
+      <w:r>
+        <w:rPr>
+          <w:b/>
+          <w:lang w:val="vi-VN"/>
         </w:rPr>
         <w:tab/>
-      </w:r>
-      <w:r>
-        <w:rPr>
-          <w:b/>
-        </w:rPr>
         <w:t>Models/Users(User.cs)</w:t>
       </w:r>
     </w:p>
@@ -3350,33 +4075,45 @@
         <w:spacing w:after="0"/>
         <w:rPr>
           <w:b/>
-        </w:rPr>
-      </w:pPr>
-    </w:p>
-    <w:p>
-      <w:pPr>
-        <w:spacing w:after="0"/>
-        <w:rPr>
-          <w:b/>
-        </w:rPr>
-      </w:pPr>
-    </w:p>
-    <w:p>
-      <w:pPr>
-        <w:spacing w:after="0"/>
-        <w:rPr>
-          <w:b/>
-        </w:rPr>
-      </w:pPr>
-    </w:p>
-    <w:p>
-      <w:pPr>
-        <w:spacing w:after="0"/>
-      </w:pPr>
-      <w:r>
+          <w:lang w:val="vi-VN"/>
+        </w:rPr>
+      </w:pPr>
+    </w:p>
+    <w:p>
+      <w:pPr>
+        <w:spacing w:after="0"/>
+        <w:rPr>
+          <w:b/>
+          <w:lang w:val="vi-VN"/>
+        </w:rPr>
+      </w:pPr>
+    </w:p>
+    <w:p>
+      <w:pPr>
+        <w:spacing w:after="0"/>
+        <w:rPr>
+          <w:b/>
+          <w:lang w:val="vi-VN"/>
+        </w:rPr>
+      </w:pPr>
+    </w:p>
+    <w:p>
+      <w:pPr>
+        <w:spacing w:after="0"/>
+        <w:rPr>
+          <w:lang w:val="vi-VN"/>
+        </w:rPr>
+      </w:pPr>
+      <w:r>
+        <w:rPr>
+          <w:lang w:val="vi-VN"/>
+        </w:rPr>
         <w:tab/>
       </w:r>
       <w:r>
+        <w:rPr>
+          <w:lang w:val="vi-VN"/>
+        </w:rPr>
         <w:tab/>
       </w:r>
     </w:p>

</xml_diff>